<commit_message>
Create sprint 2 plan
</commit_message>
<xml_diff>
--- a/homework/Release and Sprint Plan.docx
+++ b/homework/Release and Sprint Plan.docx
@@ -256,27 +256,7 @@
     </w:p>
     <w:p>
       <w:pPr>
-        <w:spacing w:before="480" w:after="120" w:line="240" w:lineRule="auto"/>
-        <w:rPr>
-          <w:sz w:val="24"/>
-        </w:rPr>
-      </w:pPr>
-      <w:r>
-        <w:rPr>
-          <w:sz w:val="24"/>
-        </w:rPr>
-        <w:t>Version:</w:t>
-      </w:r>
-      <w:r>
-        <w:rPr>
-          <w:sz w:val="24"/>
-        </w:rPr>
-        <w:t xml:space="preserve"> 01</w:t>
-      </w:r>
-    </w:p>
-    <w:p>
-      <w:pPr>
-        <w:spacing w:before="480" w:after="120" w:line="240" w:lineRule="auto"/>
+        <w:spacing w:before="960" w:after="120" w:line="240" w:lineRule="auto"/>
         <w:rPr>
           <w:sz w:val="24"/>
         </w:rPr>
@@ -3851,22 +3831,20 @@
       <w:r>
         <w:t xml:space="preserve"> Plan</w:t>
       </w:r>
-      <w:bookmarkStart w:id="11" w:name="_GoBack"/>
       <w:bookmarkEnd w:id="10"/>
-      <w:bookmarkEnd w:id="11"/>
     </w:p>
     <w:p>
       <w:pPr>
         <w:pStyle w:val="Heading1"/>
       </w:pPr>
-      <w:bookmarkStart w:id="12" w:name="_Toc426554727"/>
+      <w:bookmarkStart w:id="11" w:name="_Toc426554727"/>
       <w:r>
         <w:t>Sprint</w:t>
       </w:r>
       <w:r>
         <w:t xml:space="preserve"> 1</w:t>
       </w:r>
-      <w:bookmarkEnd w:id="12"/>
+      <w:bookmarkEnd w:id="11"/>
     </w:p>
     <w:p>
       <w:pPr>
@@ -3918,7 +3896,7 @@
           <w:b w:val="0"/>
         </w:rPr>
       </w:pPr>
-      <w:bookmarkStart w:id="13" w:name="_Toc426554729"/>
+      <w:bookmarkStart w:id="12" w:name="_Toc426554729"/>
       <w:r>
         <w:t xml:space="preserve">Story </w:t>
       </w:r>
@@ -3928,7 +3906,7 @@
       <w:r>
         <w:t xml:space="preserve">: </w:t>
       </w:r>
-      <w:bookmarkEnd w:id="13"/>
+      <w:bookmarkEnd w:id="12"/>
       <w:r>
         <w:t>General Search</w:t>
       </w:r>
@@ -4373,7 +4351,7 @@
         <w:pStyle w:val="Heading2"/>
         <w:spacing w:before="360"/>
       </w:pPr>
-      <w:bookmarkStart w:id="14" w:name="_Toc426554730"/>
+      <w:bookmarkStart w:id="13" w:name="_Toc426554730"/>
       <w:r>
         <w:t xml:space="preserve">Story </w:t>
       </w:r>
@@ -4383,7 +4361,7 @@
       <w:r>
         <w:t xml:space="preserve">: </w:t>
       </w:r>
-      <w:bookmarkEnd w:id="14"/>
+      <w:bookmarkEnd w:id="13"/>
       <w:r>
         <w:t>Access Control</w:t>
       </w:r>
@@ -4736,7 +4714,7 @@
         <w:pStyle w:val="Heading2"/>
         <w:spacing w:before="360"/>
       </w:pPr>
-      <w:bookmarkStart w:id="15" w:name="_Toc426554731"/>
+      <w:bookmarkStart w:id="14" w:name="_Toc426554731"/>
       <w:r>
         <w:t xml:space="preserve">Story </w:t>
       </w:r>
@@ -4746,7 +4724,7 @@
       <w:r>
         <w:t xml:space="preserve">: </w:t>
       </w:r>
-      <w:bookmarkEnd w:id="15"/>
+      <w:bookmarkEnd w:id="14"/>
       <w:r>
         <w:t>Vehicle Details Presentation</w:t>
       </w:r>
@@ -5062,6 +5040,857 @@
     </w:tbl>
     <w:p>
       <w:pPr>
+        <w:rPr>
+          <w:rFonts w:eastAsia="Times New Roman" w:cstheme="minorHAnsi"/>
+          <w:b/>
+          <w:color w:val="000000"/>
+          <w:sz w:val="24"/>
+          <w:szCs w:val="24"/>
+          <w:lang w:val="en-US"/>
+        </w:rPr>
+      </w:pPr>
+    </w:p>
+    <w:p>
+      <w:pPr>
+        <w:rPr>
+          <w:rFonts w:eastAsia="Times New Roman" w:cstheme="minorHAnsi"/>
+          <w:b/>
+          <w:color w:val="000000"/>
+          <w:sz w:val="24"/>
+          <w:szCs w:val="24"/>
+          <w:lang w:val="en-US"/>
+        </w:rPr>
+      </w:pPr>
+      <w:r>
+        <w:rPr>
+          <w:rFonts w:eastAsia="Times New Roman" w:cstheme="minorHAnsi"/>
+          <w:b/>
+          <w:color w:val="000000"/>
+          <w:sz w:val="24"/>
+          <w:szCs w:val="24"/>
+          <w:lang w:val="en-US"/>
+        </w:rPr>
+        <w:t xml:space="preserve">Story 05: </w:t>
+      </w:r>
+      <w:r>
+        <w:rPr>
+          <w:rFonts w:eastAsia="Times New Roman" w:cstheme="minorHAnsi"/>
+          <w:b/>
+          <w:color w:val="000000"/>
+          <w:sz w:val="24"/>
+          <w:szCs w:val="24"/>
+          <w:lang w:val="en-US"/>
+        </w:rPr>
+        <w:t>Company Details Presentation</w:t>
+      </w:r>
+      <w:r>
+        <w:rPr>
+          <w:rFonts w:eastAsia="Times New Roman" w:cstheme="minorHAnsi"/>
+          <w:b/>
+          <w:color w:val="000000"/>
+          <w:sz w:val="24"/>
+          <w:szCs w:val="24"/>
+          <w:lang w:val="en-US"/>
+        </w:rPr>
+        <w:t xml:space="preserve"> </w:t>
+      </w:r>
+    </w:p>
+    <w:tbl>
+      <w:tblPr>
+        <w:tblStyle w:val="LightList-Accent4"/>
+        <w:tblW w:w="0" w:type="auto"/>
+        <w:tblLook w:val="04A0" w:firstRow="1" w:lastRow="0" w:firstColumn="1" w:lastColumn="0" w:noHBand="0" w:noVBand="1"/>
+      </w:tblPr>
+      <w:tblGrid>
+        <w:gridCol w:w="881"/>
+        <w:gridCol w:w="6277"/>
+        <w:gridCol w:w="1080"/>
+        <w:gridCol w:w="768"/>
+      </w:tblGrid>
+      <w:tr>
+        <w:trPr>
+          <w:cnfStyle w:val="100000000000" w:firstRow="1" w:lastRow="0" w:firstColumn="0" w:lastColumn="0" w:oddVBand="0" w:evenVBand="0" w:oddHBand="0" w:evenHBand="0" w:firstRowFirstColumn="0" w:firstRowLastColumn="0" w:lastRowFirstColumn="0" w:lastRowLastColumn="0"/>
+        </w:trPr>
+        <w:tc>
+          <w:tcPr>
+            <w:cnfStyle w:val="001000000000" w:firstRow="0" w:lastRow="0" w:firstColumn="1" w:lastColumn="0" w:oddVBand="0" w:evenVBand="0" w:oddHBand="0" w:evenHBand="0" w:firstRowFirstColumn="0" w:firstRowLastColumn="0" w:lastRowFirstColumn="0" w:lastRowLastColumn="0"/>
+            <w:tcW w:w="881" w:type="dxa"/>
+          </w:tcPr>
+          <w:p>
+            <w:r>
+              <w:t>Task ID</w:t>
+            </w:r>
+          </w:p>
+        </w:tc>
+        <w:tc>
+          <w:tcPr>
+            <w:tcW w:w="6277" w:type="dxa"/>
+          </w:tcPr>
+          <w:p>
+            <w:pPr>
+              <w:cnfStyle w:val="100000000000" w:firstRow="1" w:lastRow="0" w:firstColumn="0" w:lastColumn="0" w:oddVBand="0" w:evenVBand="0" w:oddHBand="0" w:evenHBand="0" w:firstRowFirstColumn="0" w:firstRowLastColumn="0" w:lastRowFirstColumn="0" w:lastRowLastColumn="0"/>
+            </w:pPr>
+            <w:r>
+              <w:t>Task Description</w:t>
+            </w:r>
+          </w:p>
+        </w:tc>
+        <w:tc>
+          <w:tcPr>
+            <w:tcW w:w="1080" w:type="dxa"/>
+          </w:tcPr>
+          <w:p>
+            <w:pPr>
+              <w:cnfStyle w:val="100000000000" w:firstRow="1" w:lastRow="0" w:firstColumn="0" w:lastColumn="0" w:oddVBand="0" w:evenVBand="0" w:oddHBand="0" w:evenHBand="0" w:firstRowFirstColumn="0" w:firstRowLastColumn="0" w:lastRowFirstColumn="0" w:lastRowLastColumn="0"/>
+            </w:pPr>
+            <w:r>
+              <w:t>Estimate</w:t>
+            </w:r>
+          </w:p>
+        </w:tc>
+        <w:tc>
+          <w:tcPr>
+            <w:tcW w:w="768" w:type="dxa"/>
+          </w:tcPr>
+          <w:p>
+            <w:pPr>
+              <w:cnfStyle w:val="100000000000" w:firstRow="1" w:lastRow="0" w:firstColumn="0" w:lastColumn="0" w:oddVBand="0" w:evenVBand="0" w:oddHBand="0" w:evenHBand="0" w:firstRowFirstColumn="0" w:firstRowLastColumn="0" w:lastRowFirstColumn="0" w:lastRowLastColumn="0"/>
+            </w:pPr>
+            <w:r>
+              <w:t>Taken</w:t>
+            </w:r>
+          </w:p>
+        </w:tc>
+      </w:tr>
+      <w:tr>
+        <w:trPr>
+          <w:cnfStyle w:val="000000100000" w:firstRow="0" w:lastRow="0" w:firstColumn="0" w:lastColumn="0" w:oddVBand="0" w:evenVBand="0" w:oddHBand="1" w:evenHBand="0" w:firstRowFirstColumn="0" w:firstRowLastColumn="0" w:lastRowFirstColumn="0" w:lastRowLastColumn="0"/>
+        </w:trPr>
+        <w:tc>
+          <w:tcPr>
+            <w:cnfStyle w:val="001000000000" w:firstRow="0" w:lastRow="0" w:firstColumn="1" w:lastColumn="0" w:oddVBand="0" w:evenVBand="0" w:oddHBand="0" w:evenHBand="0" w:firstRowFirstColumn="0" w:firstRowLastColumn="0" w:lastRowFirstColumn="0" w:lastRowLastColumn="0"/>
+            <w:tcW w:w="881" w:type="dxa"/>
+          </w:tcPr>
+          <w:p>
+            <w:r>
+              <w:t>T01</w:t>
+            </w:r>
+          </w:p>
+        </w:tc>
+        <w:tc>
+          <w:tcPr>
+            <w:tcW w:w="6277" w:type="dxa"/>
+          </w:tcPr>
+          <w:p>
+            <w:pPr>
+              <w:cnfStyle w:val="000000100000" w:firstRow="0" w:lastRow="0" w:firstColumn="0" w:lastColumn="0" w:oddVBand="0" w:evenVBand="0" w:oddHBand="1" w:evenHBand="0" w:firstRowFirstColumn="0" w:firstRowLastColumn="0" w:lastRowFirstColumn="0" w:lastRowLastColumn="0"/>
+            </w:pPr>
+            <w:r>
+              <w:t xml:space="preserve">Design and format an HTML page for </w:t>
+            </w:r>
+            <w:r>
+              <w:t>company details out</w:t>
+            </w:r>
+            <w:r>
+              <w:t>put</w:t>
+            </w:r>
+          </w:p>
+        </w:tc>
+        <w:tc>
+          <w:tcPr>
+            <w:tcW w:w="1080" w:type="dxa"/>
+          </w:tcPr>
+          <w:p>
+            <w:pPr>
+              <w:cnfStyle w:val="000000100000" w:firstRow="0" w:lastRow="0" w:firstColumn="0" w:lastColumn="0" w:oddVBand="0" w:evenVBand="0" w:oddHBand="1" w:evenHBand="0" w:firstRowFirstColumn="0" w:firstRowLastColumn="0" w:lastRowFirstColumn="0" w:lastRowLastColumn="0"/>
+            </w:pPr>
+            <w:r>
+              <w:t>1</w:t>
+            </w:r>
+          </w:p>
+        </w:tc>
+        <w:tc>
+          <w:tcPr>
+            <w:tcW w:w="768" w:type="dxa"/>
+          </w:tcPr>
+          <w:p>
+            <w:pPr>
+              <w:cnfStyle w:val="000000100000" w:firstRow="0" w:lastRow="0" w:firstColumn="0" w:lastColumn="0" w:oddVBand="0" w:evenVBand="0" w:oddHBand="1" w:evenHBand="0" w:firstRowFirstColumn="0" w:firstRowLastColumn="0" w:lastRowFirstColumn="0" w:lastRowLastColumn="0"/>
+            </w:pPr>
+          </w:p>
+        </w:tc>
+      </w:tr>
+      <w:tr>
+        <w:tc>
+          <w:tcPr>
+            <w:cnfStyle w:val="001000000000" w:firstRow="0" w:lastRow="0" w:firstColumn="1" w:lastColumn="0" w:oddVBand="0" w:evenVBand="0" w:oddHBand="0" w:evenHBand="0" w:firstRowFirstColumn="0" w:firstRowLastColumn="0" w:lastRowFirstColumn="0" w:lastRowLastColumn="0"/>
+            <w:tcW w:w="881" w:type="dxa"/>
+          </w:tcPr>
+          <w:p>
+            <w:r>
+              <w:t>T02</w:t>
+            </w:r>
+          </w:p>
+        </w:tc>
+        <w:tc>
+          <w:tcPr>
+            <w:tcW w:w="6277" w:type="dxa"/>
+          </w:tcPr>
+          <w:p>
+            <w:pPr>
+              <w:cnfStyle w:val="000000000000" w:firstRow="0" w:lastRow="0" w:firstColumn="0" w:lastColumn="0" w:oddVBand="0" w:evenVBand="0" w:oddHBand="0" w:evenHBand="0" w:firstRowFirstColumn="0" w:firstRowLastColumn="0" w:lastRowFirstColumn="0" w:lastRowLastColumn="0"/>
+            </w:pPr>
+            <w:r>
+              <w:t>Write</w:t>
+            </w:r>
+            <w:r>
+              <w:t>-</w:t>
+            </w:r>
+            <w:r>
+              <w:t xml:space="preserve">up </w:t>
+            </w:r>
+            <w:r>
+              <w:t xml:space="preserve">the </w:t>
+            </w:r>
+            <w:r>
+              <w:t>policies, terms and condition</w:t>
+            </w:r>
+            <w:r>
+              <w:t>s</w:t>
+            </w:r>
+            <w:r>
+              <w:t>, procedures etc</w:t>
+            </w:r>
+            <w:proofErr w:type="gramStart"/>
+            <w:r>
+              <w:t>..</w:t>
+            </w:r>
+            <w:proofErr w:type="gramEnd"/>
+          </w:p>
+        </w:tc>
+        <w:tc>
+          <w:tcPr>
+            <w:tcW w:w="1080" w:type="dxa"/>
+          </w:tcPr>
+          <w:p>
+            <w:pPr>
+              <w:cnfStyle w:val="000000000000" w:firstRow="0" w:lastRow="0" w:firstColumn="0" w:lastColumn="0" w:oddVBand="0" w:evenVBand="0" w:oddHBand="0" w:evenHBand="0" w:firstRowFirstColumn="0" w:firstRowLastColumn="0" w:lastRowFirstColumn="0" w:lastRowLastColumn="0"/>
+            </w:pPr>
+            <w:r>
+              <w:t>0.4</w:t>
+            </w:r>
+          </w:p>
+        </w:tc>
+        <w:tc>
+          <w:tcPr>
+            <w:tcW w:w="768" w:type="dxa"/>
+          </w:tcPr>
+          <w:p>
+            <w:pPr>
+              <w:cnfStyle w:val="000000000000" w:firstRow="0" w:lastRow="0" w:firstColumn="0" w:lastColumn="0" w:oddVBand="0" w:evenVBand="0" w:oddHBand="0" w:evenHBand="0" w:firstRowFirstColumn="0" w:firstRowLastColumn="0" w:lastRowFirstColumn="0" w:lastRowLastColumn="0"/>
+            </w:pPr>
+          </w:p>
+        </w:tc>
+      </w:tr>
+      <w:tr>
+        <w:trPr>
+          <w:cnfStyle w:val="000000100000" w:firstRow="0" w:lastRow="0" w:firstColumn="0" w:lastColumn="0" w:oddVBand="0" w:evenVBand="0" w:oddHBand="1" w:evenHBand="0" w:firstRowFirstColumn="0" w:firstRowLastColumn="0" w:lastRowFirstColumn="0" w:lastRowLastColumn="0"/>
+        </w:trPr>
+        <w:tc>
+          <w:tcPr>
+            <w:cnfStyle w:val="001000000000" w:firstRow="0" w:lastRow="0" w:firstColumn="1" w:lastColumn="0" w:oddVBand="0" w:evenVBand="0" w:oddHBand="0" w:evenHBand="0" w:firstRowFirstColumn="0" w:firstRowLastColumn="0" w:lastRowFirstColumn="0" w:lastRowLastColumn="0"/>
+            <w:tcW w:w="881" w:type="dxa"/>
+          </w:tcPr>
+          <w:p>
+            <w:r>
+              <w:t>T03</w:t>
+            </w:r>
+          </w:p>
+        </w:tc>
+        <w:tc>
+          <w:tcPr>
+            <w:tcW w:w="6277" w:type="dxa"/>
+          </w:tcPr>
+          <w:p>
+            <w:pPr>
+              <w:cnfStyle w:val="000000100000" w:firstRow="0" w:lastRow="0" w:firstColumn="0" w:lastColumn="0" w:oddVBand="0" w:evenVBand="0" w:oddHBand="1" w:evenHBand="0" w:firstRowFirstColumn="0" w:firstRowLastColumn="0" w:lastRowFirstColumn="0" w:lastRowLastColumn="0"/>
+            </w:pPr>
+            <w:r>
+              <w:t>Link the written legal resources to the standard HTML page</w:t>
+            </w:r>
+          </w:p>
+        </w:tc>
+        <w:tc>
+          <w:tcPr>
+            <w:tcW w:w="1080" w:type="dxa"/>
+          </w:tcPr>
+          <w:p>
+            <w:pPr>
+              <w:cnfStyle w:val="000000100000" w:firstRow="0" w:lastRow="0" w:firstColumn="0" w:lastColumn="0" w:oddVBand="0" w:evenVBand="0" w:oddHBand="1" w:evenHBand="0" w:firstRowFirstColumn="0" w:firstRowLastColumn="0" w:lastRowFirstColumn="0" w:lastRowLastColumn="0"/>
+            </w:pPr>
+            <w:r>
+              <w:t>0.5</w:t>
+            </w:r>
+          </w:p>
+        </w:tc>
+        <w:tc>
+          <w:tcPr>
+            <w:tcW w:w="768" w:type="dxa"/>
+          </w:tcPr>
+          <w:p>
+            <w:pPr>
+              <w:cnfStyle w:val="000000100000" w:firstRow="0" w:lastRow="0" w:firstColumn="0" w:lastColumn="0" w:oddVBand="0" w:evenVBand="0" w:oddHBand="1" w:evenHBand="0" w:firstRowFirstColumn="0" w:firstRowLastColumn="0" w:lastRowFirstColumn="0" w:lastRowLastColumn="0"/>
+            </w:pPr>
+          </w:p>
+        </w:tc>
+      </w:tr>
+      <w:tr>
+        <w:tc>
+          <w:tcPr>
+            <w:cnfStyle w:val="001000000000" w:firstRow="0" w:lastRow="0" w:firstColumn="1" w:lastColumn="0" w:oddVBand="0" w:evenVBand="0" w:oddHBand="0" w:evenHBand="0" w:firstRowFirstColumn="0" w:firstRowLastColumn="0" w:lastRowFirstColumn="0" w:lastRowLastColumn="0"/>
+            <w:tcW w:w="881" w:type="dxa"/>
+          </w:tcPr>
+          <w:p>
+            <w:r>
+              <w:t>T04</w:t>
+            </w:r>
+          </w:p>
+        </w:tc>
+        <w:tc>
+          <w:tcPr>
+            <w:tcW w:w="6277" w:type="dxa"/>
+          </w:tcPr>
+          <w:p>
+            <w:pPr>
+              <w:cnfStyle w:val="000000000000" w:firstRow="0" w:lastRow="0" w:firstColumn="0" w:lastColumn="0" w:oddVBand="0" w:evenVBand="0" w:oddHBand="0" w:evenHBand="0" w:firstRowFirstColumn="0" w:firstRowLastColumn="0" w:lastRowFirstColumn="0" w:lastRowLastColumn="0"/>
+            </w:pPr>
+            <w:r>
+              <w:t>Verify story is complete (acceptance test)</w:t>
+            </w:r>
+          </w:p>
+        </w:tc>
+        <w:tc>
+          <w:tcPr>
+            <w:tcW w:w="1080" w:type="dxa"/>
+          </w:tcPr>
+          <w:p>
+            <w:pPr>
+              <w:cnfStyle w:val="000000000000" w:firstRow="0" w:lastRow="0" w:firstColumn="0" w:lastColumn="0" w:oddVBand="0" w:evenVBand="0" w:oddHBand="0" w:evenHBand="0" w:firstRowFirstColumn="0" w:firstRowLastColumn="0" w:lastRowFirstColumn="0" w:lastRowLastColumn="0"/>
+            </w:pPr>
+            <w:r>
+              <w:t>0.5</w:t>
+            </w:r>
+          </w:p>
+        </w:tc>
+        <w:tc>
+          <w:tcPr>
+            <w:tcW w:w="768" w:type="dxa"/>
+          </w:tcPr>
+          <w:p>
+            <w:pPr>
+              <w:cnfStyle w:val="000000000000" w:firstRow="0" w:lastRow="0" w:firstColumn="0" w:lastColumn="0" w:oddVBand="0" w:evenVBand="0" w:oddHBand="0" w:evenHBand="0" w:firstRowFirstColumn="0" w:firstRowLastColumn="0" w:lastRowFirstColumn="0" w:lastRowLastColumn="0"/>
+            </w:pPr>
+          </w:p>
+        </w:tc>
+      </w:tr>
+      <w:tr>
+        <w:trPr>
+          <w:cnfStyle w:val="000000100000" w:firstRow="0" w:lastRow="0" w:firstColumn="0" w:lastColumn="0" w:oddVBand="0" w:evenVBand="0" w:oddHBand="1" w:evenHBand="0" w:firstRowFirstColumn="0" w:firstRowLastColumn="0" w:lastRowFirstColumn="0" w:lastRowLastColumn="0"/>
+        </w:trPr>
+        <w:tc>
+          <w:tcPr>
+            <w:cnfStyle w:val="001000000000" w:firstRow="0" w:lastRow="0" w:firstColumn="1" w:lastColumn="0" w:oddVBand="0" w:evenVBand="0" w:oddHBand="0" w:evenHBand="0" w:firstRowFirstColumn="0" w:firstRowLastColumn="0" w:lastRowFirstColumn="0" w:lastRowLastColumn="0"/>
+            <w:tcW w:w="881" w:type="dxa"/>
+          </w:tcPr>
+          <w:p/>
+        </w:tc>
+        <w:tc>
+          <w:tcPr>
+            <w:tcW w:w="6277" w:type="dxa"/>
+          </w:tcPr>
+          <w:p>
+            <w:pPr>
+              <w:tabs>
+                <w:tab w:val="right" w:pos="6219"/>
+              </w:tabs>
+              <w:cnfStyle w:val="000000100000" w:firstRow="0" w:lastRow="0" w:firstColumn="0" w:lastColumn="0" w:oddVBand="0" w:evenVBand="0" w:oddHBand="1" w:evenHBand="0" w:firstRowFirstColumn="0" w:firstRowLastColumn="0" w:lastRowFirstColumn="0" w:lastRowLastColumn="0"/>
+            </w:pPr>
+            <w:r>
+              <w:t xml:space="preserve">Story Points: </w:t>
+            </w:r>
+            <w:r>
+              <w:t>1</w:t>
+            </w:r>
+            <w:r>
+              <w:tab/>
+              <w:t>Total Hours:</w:t>
+            </w:r>
+          </w:p>
+        </w:tc>
+        <w:tc>
+          <w:tcPr>
+            <w:tcW w:w="1080" w:type="dxa"/>
+          </w:tcPr>
+          <w:p>
+            <w:pPr>
+              <w:cnfStyle w:val="000000100000" w:firstRow="0" w:lastRow="0" w:firstColumn="0" w:lastColumn="0" w:oddVBand="0" w:evenVBand="0" w:oddHBand="1" w:evenHBand="0" w:firstRowFirstColumn="0" w:firstRowLastColumn="0" w:lastRowFirstColumn="0" w:lastRowLastColumn="0"/>
+            </w:pPr>
+            <w:r>
+              <w:t>2.4</w:t>
+            </w:r>
+          </w:p>
+        </w:tc>
+        <w:tc>
+          <w:tcPr>
+            <w:tcW w:w="768" w:type="dxa"/>
+          </w:tcPr>
+          <w:p>
+            <w:pPr>
+              <w:cnfStyle w:val="000000100000" w:firstRow="0" w:lastRow="0" w:firstColumn="0" w:lastColumn="0" w:oddVBand="0" w:evenVBand="0" w:oddHBand="1" w:evenHBand="0" w:firstRowFirstColumn="0" w:firstRowLastColumn="0" w:lastRowFirstColumn="0" w:lastRowLastColumn="0"/>
+            </w:pPr>
+          </w:p>
+        </w:tc>
+      </w:tr>
+    </w:tbl>
+    <w:p>
+      <w:pPr>
+        <w:rPr>
+          <w:rFonts w:eastAsia="Times New Roman" w:cstheme="minorHAnsi"/>
+          <w:b/>
+          <w:color w:val="000000"/>
+          <w:sz w:val="24"/>
+          <w:szCs w:val="24"/>
+          <w:lang w:val="en-US"/>
+        </w:rPr>
+      </w:pPr>
+    </w:p>
+    <w:p>
+      <w:pPr>
+        <w:rPr>
+          <w:rFonts w:eastAsia="Times New Roman" w:cstheme="minorHAnsi"/>
+          <w:b/>
+          <w:color w:val="000000"/>
+          <w:sz w:val="24"/>
+          <w:szCs w:val="24"/>
+          <w:lang w:val="en-US"/>
+        </w:rPr>
+      </w:pPr>
+    </w:p>
+    <w:p>
+      <w:pPr>
+        <w:rPr>
+          <w:rFonts w:eastAsia="Times New Roman" w:cstheme="minorHAnsi"/>
+          <w:b/>
+          <w:color w:val="000000"/>
+          <w:sz w:val="24"/>
+          <w:szCs w:val="24"/>
+          <w:lang w:val="en-US"/>
+        </w:rPr>
+      </w:pPr>
+      <w:r>
+        <w:rPr>
+          <w:rFonts w:eastAsia="Times New Roman" w:cstheme="minorHAnsi"/>
+          <w:b/>
+          <w:color w:val="000000"/>
+          <w:sz w:val="24"/>
+          <w:szCs w:val="24"/>
+          <w:lang w:val="en-US"/>
+        </w:rPr>
+        <w:lastRenderedPageBreak/>
+        <w:t>Story 15</w:t>
+      </w:r>
+      <w:r>
+        <w:rPr>
+          <w:rFonts w:eastAsia="Times New Roman" w:cstheme="minorHAnsi"/>
+          <w:b/>
+          <w:color w:val="000000"/>
+          <w:sz w:val="24"/>
+          <w:szCs w:val="24"/>
+          <w:lang w:val="en-US"/>
+        </w:rPr>
+        <w:t>: View Rental Trends</w:t>
+      </w:r>
+    </w:p>
+    <w:tbl>
+      <w:tblPr>
+        <w:tblStyle w:val="LightList-Accent4"/>
+        <w:tblW w:w="0" w:type="auto"/>
+        <w:tblLook w:val="04A0" w:firstRow="1" w:lastRow="0" w:firstColumn="1" w:lastColumn="0" w:noHBand="0" w:noVBand="1"/>
+      </w:tblPr>
+      <w:tblGrid>
+        <w:gridCol w:w="881"/>
+        <w:gridCol w:w="6277"/>
+        <w:gridCol w:w="1080"/>
+        <w:gridCol w:w="768"/>
+      </w:tblGrid>
+      <w:tr>
+        <w:trPr>
+          <w:cnfStyle w:val="100000000000" w:firstRow="1" w:lastRow="0" w:firstColumn="0" w:lastColumn="0" w:oddVBand="0" w:evenVBand="0" w:oddHBand="0" w:evenHBand="0" w:firstRowFirstColumn="0" w:firstRowLastColumn="0" w:lastRowFirstColumn="0" w:lastRowLastColumn="0"/>
+        </w:trPr>
+        <w:tc>
+          <w:tcPr>
+            <w:cnfStyle w:val="001000000000" w:firstRow="0" w:lastRow="0" w:firstColumn="1" w:lastColumn="0" w:oddVBand="0" w:evenVBand="0" w:oddHBand="0" w:evenHBand="0" w:firstRowFirstColumn="0" w:firstRowLastColumn="0" w:lastRowFirstColumn="0" w:lastRowLastColumn="0"/>
+            <w:tcW w:w="881" w:type="dxa"/>
+          </w:tcPr>
+          <w:p>
+            <w:r>
+              <w:t>Task ID</w:t>
+            </w:r>
+          </w:p>
+        </w:tc>
+        <w:tc>
+          <w:tcPr>
+            <w:tcW w:w="6277" w:type="dxa"/>
+          </w:tcPr>
+          <w:p>
+            <w:pPr>
+              <w:cnfStyle w:val="100000000000" w:firstRow="1" w:lastRow="0" w:firstColumn="0" w:lastColumn="0" w:oddVBand="0" w:evenVBand="0" w:oddHBand="0" w:evenHBand="0" w:firstRowFirstColumn="0" w:firstRowLastColumn="0" w:lastRowFirstColumn="0" w:lastRowLastColumn="0"/>
+            </w:pPr>
+            <w:r>
+              <w:t>Task Description</w:t>
+            </w:r>
+          </w:p>
+        </w:tc>
+        <w:tc>
+          <w:tcPr>
+            <w:tcW w:w="1080" w:type="dxa"/>
+          </w:tcPr>
+          <w:p>
+            <w:pPr>
+              <w:cnfStyle w:val="100000000000" w:firstRow="1" w:lastRow="0" w:firstColumn="0" w:lastColumn="0" w:oddVBand="0" w:evenVBand="0" w:oddHBand="0" w:evenHBand="0" w:firstRowFirstColumn="0" w:firstRowLastColumn="0" w:lastRowFirstColumn="0" w:lastRowLastColumn="0"/>
+            </w:pPr>
+            <w:r>
+              <w:t>Estimate</w:t>
+            </w:r>
+          </w:p>
+        </w:tc>
+        <w:tc>
+          <w:tcPr>
+            <w:tcW w:w="768" w:type="dxa"/>
+          </w:tcPr>
+          <w:p>
+            <w:pPr>
+              <w:cnfStyle w:val="100000000000" w:firstRow="1" w:lastRow="0" w:firstColumn="0" w:lastColumn="0" w:oddVBand="0" w:evenVBand="0" w:oddHBand="0" w:evenHBand="0" w:firstRowFirstColumn="0" w:firstRowLastColumn="0" w:lastRowFirstColumn="0" w:lastRowLastColumn="0"/>
+            </w:pPr>
+            <w:r>
+              <w:t>Taken</w:t>
+            </w:r>
+          </w:p>
+        </w:tc>
+      </w:tr>
+      <w:tr>
+        <w:trPr>
+          <w:cnfStyle w:val="000000100000" w:firstRow="0" w:lastRow="0" w:firstColumn="0" w:lastColumn="0" w:oddVBand="0" w:evenVBand="0" w:oddHBand="1" w:evenHBand="0" w:firstRowFirstColumn="0" w:firstRowLastColumn="0" w:lastRowFirstColumn="0" w:lastRowLastColumn="0"/>
+        </w:trPr>
+        <w:tc>
+          <w:tcPr>
+            <w:cnfStyle w:val="001000000000" w:firstRow="0" w:lastRow="0" w:firstColumn="1" w:lastColumn="0" w:oddVBand="0" w:evenVBand="0" w:oddHBand="0" w:evenHBand="0" w:firstRowFirstColumn="0" w:firstRowLastColumn="0" w:lastRowFirstColumn="0" w:lastRowLastColumn="0"/>
+            <w:tcW w:w="881" w:type="dxa"/>
+          </w:tcPr>
+          <w:p/>
+        </w:tc>
+        <w:tc>
+          <w:tcPr>
+            <w:tcW w:w="6277" w:type="dxa"/>
+          </w:tcPr>
+          <w:p>
+            <w:pPr>
+              <w:cnfStyle w:val="000000100000" w:firstRow="0" w:lastRow="0" w:firstColumn="0" w:lastColumn="0" w:oddVBand="0" w:evenVBand="0" w:oddHBand="1" w:evenHBand="0" w:firstRowFirstColumn="0" w:firstRowLastColumn="0" w:lastRowFirstColumn="0" w:lastRowLastColumn="0"/>
+            </w:pPr>
+          </w:p>
+        </w:tc>
+        <w:tc>
+          <w:tcPr>
+            <w:tcW w:w="1080" w:type="dxa"/>
+          </w:tcPr>
+          <w:p>
+            <w:pPr>
+              <w:cnfStyle w:val="000000100000" w:firstRow="0" w:lastRow="0" w:firstColumn="0" w:lastColumn="0" w:oddVBand="0" w:evenVBand="0" w:oddHBand="1" w:evenHBand="0" w:firstRowFirstColumn="0" w:firstRowLastColumn="0" w:lastRowFirstColumn="0" w:lastRowLastColumn="0"/>
+            </w:pPr>
+          </w:p>
+        </w:tc>
+        <w:tc>
+          <w:tcPr>
+            <w:tcW w:w="768" w:type="dxa"/>
+          </w:tcPr>
+          <w:p>
+            <w:pPr>
+              <w:cnfStyle w:val="000000100000" w:firstRow="0" w:lastRow="0" w:firstColumn="0" w:lastColumn="0" w:oddVBand="0" w:evenVBand="0" w:oddHBand="1" w:evenHBand="0" w:firstRowFirstColumn="0" w:firstRowLastColumn="0" w:lastRowFirstColumn="0" w:lastRowLastColumn="0"/>
+            </w:pPr>
+          </w:p>
+        </w:tc>
+      </w:tr>
+      <w:tr>
+        <w:tc>
+          <w:tcPr>
+            <w:cnfStyle w:val="001000000000" w:firstRow="0" w:lastRow="0" w:firstColumn="1" w:lastColumn="0" w:oddVBand="0" w:evenVBand="0" w:oddHBand="0" w:evenHBand="0" w:firstRowFirstColumn="0" w:firstRowLastColumn="0" w:lastRowFirstColumn="0" w:lastRowLastColumn="0"/>
+            <w:tcW w:w="881" w:type="dxa"/>
+          </w:tcPr>
+          <w:p/>
+        </w:tc>
+        <w:tc>
+          <w:tcPr>
+            <w:tcW w:w="6277" w:type="dxa"/>
+          </w:tcPr>
+          <w:p>
+            <w:pPr>
+              <w:tabs>
+                <w:tab w:val="right" w:pos="6219"/>
+              </w:tabs>
+              <w:cnfStyle w:val="000000000000" w:firstRow="0" w:lastRow="0" w:firstColumn="0" w:lastColumn="0" w:oddVBand="0" w:evenVBand="0" w:oddHBand="0" w:evenHBand="0" w:firstRowFirstColumn="0" w:firstRowLastColumn="0" w:lastRowFirstColumn="0" w:lastRowLastColumn="0"/>
+            </w:pPr>
+            <w:r>
+              <w:t xml:space="preserve">Story Points: </w:t>
+            </w:r>
+            <w:r>
+              <w:t>5</w:t>
+            </w:r>
+            <w:r>
+              <w:tab/>
+              <w:t>Total Hours:</w:t>
+            </w:r>
+          </w:p>
+        </w:tc>
+        <w:tc>
+          <w:tcPr>
+            <w:tcW w:w="1080" w:type="dxa"/>
+          </w:tcPr>
+          <w:p>
+            <w:pPr>
+              <w:cnfStyle w:val="000000000000" w:firstRow="0" w:lastRow="0" w:firstColumn="0" w:lastColumn="0" w:oddVBand="0" w:evenVBand="0" w:oddHBand="0" w:evenHBand="0" w:firstRowFirstColumn="0" w:firstRowLastColumn="0" w:lastRowFirstColumn="0" w:lastRowLastColumn="0"/>
+            </w:pPr>
+          </w:p>
+        </w:tc>
+        <w:tc>
+          <w:tcPr>
+            <w:tcW w:w="768" w:type="dxa"/>
+          </w:tcPr>
+          <w:p>
+            <w:pPr>
+              <w:cnfStyle w:val="000000000000" w:firstRow="0" w:lastRow="0" w:firstColumn="0" w:lastColumn="0" w:oddVBand="0" w:evenVBand="0" w:oddHBand="0" w:evenHBand="0" w:firstRowFirstColumn="0" w:firstRowLastColumn="0" w:lastRowFirstColumn="0" w:lastRowLastColumn="0"/>
+            </w:pPr>
+          </w:p>
+        </w:tc>
+      </w:tr>
+    </w:tbl>
+    <w:p>
+      <w:pPr>
+        <w:rPr>
+          <w:rFonts w:eastAsia="Times New Roman" w:cstheme="minorHAnsi"/>
+          <w:b/>
+          <w:color w:val="000000"/>
+          <w:sz w:val="24"/>
+          <w:szCs w:val="24"/>
+          <w:lang w:val="en-US"/>
+        </w:rPr>
+      </w:pPr>
+    </w:p>
+    <w:p>
+      <w:pPr>
+        <w:rPr>
+          <w:rFonts w:eastAsia="Times New Roman" w:cstheme="minorHAnsi"/>
+          <w:b/>
+          <w:color w:val="000000"/>
+          <w:sz w:val="24"/>
+          <w:szCs w:val="24"/>
+          <w:lang w:val="en-US"/>
+        </w:rPr>
+      </w:pPr>
+      <w:r>
+        <w:rPr>
+          <w:rFonts w:eastAsia="Times New Roman" w:cstheme="minorHAnsi"/>
+          <w:b/>
+          <w:color w:val="000000"/>
+          <w:sz w:val="24"/>
+          <w:szCs w:val="24"/>
+          <w:lang w:val="en-US"/>
+        </w:rPr>
+        <w:t>Story 16</w:t>
+      </w:r>
+      <w:r>
+        <w:rPr>
+          <w:rFonts w:eastAsia="Times New Roman" w:cstheme="minorHAnsi"/>
+          <w:b/>
+          <w:color w:val="000000"/>
+          <w:sz w:val="24"/>
+          <w:szCs w:val="24"/>
+          <w:lang w:val="en-US"/>
+        </w:rPr>
+        <w:t>: View Store Trends</w:t>
+      </w:r>
+    </w:p>
+    <w:tbl>
+      <w:tblPr>
+        <w:tblStyle w:val="LightList-Accent4"/>
+        <w:tblW w:w="0" w:type="auto"/>
+        <w:tblLook w:val="04A0" w:firstRow="1" w:lastRow="0" w:firstColumn="1" w:lastColumn="0" w:noHBand="0" w:noVBand="1"/>
+      </w:tblPr>
+      <w:tblGrid>
+        <w:gridCol w:w="881"/>
+        <w:gridCol w:w="6277"/>
+        <w:gridCol w:w="1080"/>
+        <w:gridCol w:w="768"/>
+      </w:tblGrid>
+      <w:tr>
+        <w:trPr>
+          <w:cnfStyle w:val="100000000000" w:firstRow="1" w:lastRow="0" w:firstColumn="0" w:lastColumn="0" w:oddVBand="0" w:evenVBand="0" w:oddHBand="0" w:evenHBand="0" w:firstRowFirstColumn="0" w:firstRowLastColumn="0" w:lastRowFirstColumn="0" w:lastRowLastColumn="0"/>
+        </w:trPr>
+        <w:tc>
+          <w:tcPr>
+            <w:cnfStyle w:val="001000000000" w:firstRow="0" w:lastRow="0" w:firstColumn="1" w:lastColumn="0" w:oddVBand="0" w:evenVBand="0" w:oddHBand="0" w:evenHBand="0" w:firstRowFirstColumn="0" w:firstRowLastColumn="0" w:lastRowFirstColumn="0" w:lastRowLastColumn="0"/>
+            <w:tcW w:w="881" w:type="dxa"/>
+          </w:tcPr>
+          <w:p>
+            <w:r>
+              <w:t>Task ID</w:t>
+            </w:r>
+          </w:p>
+        </w:tc>
+        <w:tc>
+          <w:tcPr>
+            <w:tcW w:w="6277" w:type="dxa"/>
+          </w:tcPr>
+          <w:p>
+            <w:pPr>
+              <w:cnfStyle w:val="100000000000" w:firstRow="1" w:lastRow="0" w:firstColumn="0" w:lastColumn="0" w:oddVBand="0" w:evenVBand="0" w:oddHBand="0" w:evenHBand="0" w:firstRowFirstColumn="0" w:firstRowLastColumn="0" w:lastRowFirstColumn="0" w:lastRowLastColumn="0"/>
+            </w:pPr>
+            <w:r>
+              <w:t>Task Description</w:t>
+            </w:r>
+          </w:p>
+        </w:tc>
+        <w:tc>
+          <w:tcPr>
+            <w:tcW w:w="1080" w:type="dxa"/>
+          </w:tcPr>
+          <w:p>
+            <w:pPr>
+              <w:cnfStyle w:val="100000000000" w:firstRow="1" w:lastRow="0" w:firstColumn="0" w:lastColumn="0" w:oddVBand="0" w:evenVBand="0" w:oddHBand="0" w:evenHBand="0" w:firstRowFirstColumn="0" w:firstRowLastColumn="0" w:lastRowFirstColumn="0" w:lastRowLastColumn="0"/>
+            </w:pPr>
+            <w:r>
+              <w:t>Estimate</w:t>
+            </w:r>
+          </w:p>
+        </w:tc>
+        <w:tc>
+          <w:tcPr>
+            <w:tcW w:w="768" w:type="dxa"/>
+          </w:tcPr>
+          <w:p>
+            <w:pPr>
+              <w:cnfStyle w:val="100000000000" w:firstRow="1" w:lastRow="0" w:firstColumn="0" w:lastColumn="0" w:oddVBand="0" w:evenVBand="0" w:oddHBand="0" w:evenHBand="0" w:firstRowFirstColumn="0" w:firstRowLastColumn="0" w:lastRowFirstColumn="0" w:lastRowLastColumn="0"/>
+            </w:pPr>
+            <w:r>
+              <w:t>Taken</w:t>
+            </w:r>
+          </w:p>
+        </w:tc>
+      </w:tr>
+      <w:tr>
+        <w:trPr>
+          <w:cnfStyle w:val="000000100000" w:firstRow="0" w:lastRow="0" w:firstColumn="0" w:lastColumn="0" w:oddVBand="0" w:evenVBand="0" w:oddHBand="1" w:evenHBand="0" w:firstRowFirstColumn="0" w:firstRowLastColumn="0" w:lastRowFirstColumn="0" w:lastRowLastColumn="0"/>
+        </w:trPr>
+        <w:tc>
+          <w:tcPr>
+            <w:cnfStyle w:val="001000000000" w:firstRow="0" w:lastRow="0" w:firstColumn="1" w:lastColumn="0" w:oddVBand="0" w:evenVBand="0" w:oddHBand="0" w:evenHBand="0" w:firstRowFirstColumn="0" w:firstRowLastColumn="0" w:lastRowFirstColumn="0" w:lastRowLastColumn="0"/>
+            <w:tcW w:w="881" w:type="dxa"/>
+          </w:tcPr>
+          <w:p/>
+        </w:tc>
+        <w:tc>
+          <w:tcPr>
+            <w:tcW w:w="6277" w:type="dxa"/>
+          </w:tcPr>
+          <w:p>
+            <w:pPr>
+              <w:cnfStyle w:val="000000100000" w:firstRow="0" w:lastRow="0" w:firstColumn="0" w:lastColumn="0" w:oddVBand="0" w:evenVBand="0" w:oddHBand="1" w:evenHBand="0" w:firstRowFirstColumn="0" w:firstRowLastColumn="0" w:lastRowFirstColumn="0" w:lastRowLastColumn="0"/>
+            </w:pPr>
+          </w:p>
+        </w:tc>
+        <w:tc>
+          <w:tcPr>
+            <w:tcW w:w="1080" w:type="dxa"/>
+          </w:tcPr>
+          <w:p>
+            <w:pPr>
+              <w:cnfStyle w:val="000000100000" w:firstRow="0" w:lastRow="0" w:firstColumn="0" w:lastColumn="0" w:oddVBand="0" w:evenVBand="0" w:oddHBand="1" w:evenHBand="0" w:firstRowFirstColumn="0" w:firstRowLastColumn="0" w:lastRowFirstColumn="0" w:lastRowLastColumn="0"/>
+            </w:pPr>
+          </w:p>
+        </w:tc>
+        <w:tc>
+          <w:tcPr>
+            <w:tcW w:w="768" w:type="dxa"/>
+          </w:tcPr>
+          <w:p>
+            <w:pPr>
+              <w:cnfStyle w:val="000000100000" w:firstRow="0" w:lastRow="0" w:firstColumn="0" w:lastColumn="0" w:oddVBand="0" w:evenVBand="0" w:oddHBand="1" w:evenHBand="0" w:firstRowFirstColumn="0" w:firstRowLastColumn="0" w:lastRowFirstColumn="0" w:lastRowLastColumn="0"/>
+            </w:pPr>
+          </w:p>
+        </w:tc>
+      </w:tr>
+      <w:tr>
+        <w:tc>
+          <w:tcPr>
+            <w:cnfStyle w:val="001000000000" w:firstRow="0" w:lastRow="0" w:firstColumn="1" w:lastColumn="0" w:oddVBand="0" w:evenVBand="0" w:oddHBand="0" w:evenHBand="0" w:firstRowFirstColumn="0" w:firstRowLastColumn="0" w:lastRowFirstColumn="0" w:lastRowLastColumn="0"/>
+            <w:tcW w:w="881" w:type="dxa"/>
+          </w:tcPr>
+          <w:p/>
+        </w:tc>
+        <w:tc>
+          <w:tcPr>
+            <w:tcW w:w="6277" w:type="dxa"/>
+          </w:tcPr>
+          <w:p>
+            <w:pPr>
+              <w:tabs>
+                <w:tab w:val="right" w:pos="6219"/>
+              </w:tabs>
+              <w:cnfStyle w:val="000000000000" w:firstRow="0" w:lastRow="0" w:firstColumn="0" w:lastColumn="0" w:oddVBand="0" w:evenVBand="0" w:oddHBand="0" w:evenHBand="0" w:firstRowFirstColumn="0" w:firstRowLastColumn="0" w:lastRowFirstColumn="0" w:lastRowLastColumn="0"/>
+            </w:pPr>
+            <w:r>
+              <w:t xml:space="preserve">Story Points: </w:t>
+            </w:r>
+            <w:r>
+              <w:t>5</w:t>
+            </w:r>
+            <w:r>
+              <w:tab/>
+              <w:t>Total Hours:</w:t>
+            </w:r>
+          </w:p>
+        </w:tc>
+        <w:tc>
+          <w:tcPr>
+            <w:tcW w:w="1080" w:type="dxa"/>
+          </w:tcPr>
+          <w:p>
+            <w:pPr>
+              <w:cnfStyle w:val="000000000000" w:firstRow="0" w:lastRow="0" w:firstColumn="0" w:lastColumn="0" w:oddVBand="0" w:evenVBand="0" w:oddHBand="0" w:evenHBand="0" w:firstRowFirstColumn="0" w:firstRowLastColumn="0" w:lastRowFirstColumn="0" w:lastRowLastColumn="0"/>
+            </w:pPr>
+          </w:p>
+        </w:tc>
+        <w:tc>
+          <w:tcPr>
+            <w:tcW w:w="768" w:type="dxa"/>
+          </w:tcPr>
+          <w:p>
+            <w:pPr>
+              <w:cnfStyle w:val="000000000000" w:firstRow="0" w:lastRow="0" w:firstColumn="0" w:lastColumn="0" w:oddVBand="0" w:evenVBand="0" w:oddHBand="0" w:evenHBand="0" w:firstRowFirstColumn="0" w:firstRowLastColumn="0" w:lastRowFirstColumn="0" w:lastRowLastColumn="0"/>
+            </w:pPr>
+          </w:p>
+        </w:tc>
+      </w:tr>
+    </w:tbl>
+    <w:p>
+      <w:pPr>
+        <w:pStyle w:val="Heading1"/>
+      </w:pPr>
+      <w:r>
+        <w:t>Sprint 2</w:t>
+      </w:r>
+    </w:p>
+    <w:p>
+      <w:pPr>
         <w:pStyle w:val="Heading2"/>
         <w:spacing w:before="360"/>
       </w:pPr>
@@ -5075,19 +5904,7 @@
           <w:szCs w:val="24"/>
           <w:lang w:val="en-US"/>
         </w:rPr>
-        <w:t>Data and Statistics Presentation</w:t>
-      </w:r>
-      <w:r>
-        <w:rPr>
-          <w:rFonts w:eastAsia="Times New Roman" w:cstheme="minorHAnsi"/>
-          <w:color w:val="000000"/>
-          <w:szCs w:val="24"/>
-          <w:lang w:val="en-US"/>
-        </w:rPr>
-        <w:t xml:space="preserve"> </w:t>
-      </w:r>
-      <w:r>
-        <w:t>Part 1</w:t>
+        <w:t>View Customer Details</w:t>
       </w:r>
     </w:p>
     <w:tbl>
@@ -5230,13 +6047,7 @@
               <w:cnfStyle w:val="000000000000" w:firstRow="0" w:lastRow="0" w:firstColumn="0" w:lastColumn="0" w:oddVBand="0" w:evenVBand="0" w:oddHBand="0" w:evenHBand="0" w:firstRowFirstColumn="0" w:firstRowLastColumn="0" w:lastRowFirstColumn="0" w:lastRowLastColumn="0"/>
             </w:pPr>
             <w:r>
-              <w:t>Write Python code to query for</w:t>
-            </w:r>
-            <w:r>
-              <w:t xml:space="preserve"> customer/or</w:t>
-            </w:r>
-            <w:r>
-              <w:t>der details from the database</w:t>
+              <w:t>Write Python code to query for customer/order details from the database</w:t>
             </w:r>
           </w:p>
         </w:tc>
@@ -5336,10 +6147,7 @@
               <w:cnfStyle w:val="000000000000" w:firstRow="0" w:lastRow="0" w:firstColumn="0" w:lastColumn="0" w:oddVBand="0" w:evenVBand="0" w:oddHBand="0" w:evenHBand="0" w:firstRowFirstColumn="0" w:firstRowLastColumn="0" w:lastRowFirstColumn="0" w:lastRowLastColumn="0"/>
             </w:pPr>
             <w:r>
-              <w:t xml:space="preserve">Story Points: </w:t>
-            </w:r>
-            <w:r>
-              <w:t>4</w:t>
+              <w:t>Story Points: 4</w:t>
             </w:r>
             <w:r>
               <w:tab/>
@@ -5372,6 +6180,7 @@
         </w:tc>
       </w:tr>
     </w:tbl>
+    <w:p/>
     <w:p>
       <w:pPr>
         <w:rPr>
@@ -5383,9 +6192,7 @@
           <w:lang w:val="en-US"/>
         </w:rPr>
       </w:pPr>
-    </w:p>
-    <w:p>
-      <w:pPr>
+      <w:r>
         <w:rPr>
           <w:rFonts w:eastAsia="Times New Roman" w:cstheme="minorHAnsi"/>
           <w:b/>
@@ -5394,10 +6201,9 @@
           <w:szCs w:val="24"/>
           <w:lang w:val="en-US"/>
         </w:rPr>
-      </w:pPr>
-    </w:p>
-    <w:p>
-      <w:pPr>
+        <w:t>Story 4</w:t>
+      </w:r>
+      <w:r>
         <w:rPr>
           <w:rFonts w:eastAsia="Times New Roman" w:cstheme="minorHAnsi"/>
           <w:b/>
@@ -5406,10 +6212,9 @@
           <w:szCs w:val="24"/>
           <w:lang w:val="en-US"/>
         </w:rPr>
-      </w:pPr>
-    </w:p>
-    <w:p>
-      <w:pPr>
+        <w:t>:</w:t>
+      </w:r>
+      <w:r>
         <w:rPr>
           <w:rFonts w:eastAsia="Times New Roman" w:cstheme="minorHAnsi"/>
           <w:b/>
@@ -5418,7 +6223,8 @@
           <w:szCs w:val="24"/>
           <w:lang w:val="en-US"/>
         </w:rPr>
-      </w:pPr>
+        <w:t xml:space="preserve"> View</w:t>
+      </w:r>
       <w:r>
         <w:rPr>
           <w:rFonts w:eastAsia="Times New Roman" w:cstheme="minorHAnsi"/>
@@ -5428,30 +6234,7 @@
           <w:szCs w:val="24"/>
           <w:lang w:val="en-US"/>
         </w:rPr>
-        <w:lastRenderedPageBreak/>
-        <w:t xml:space="preserve">Story 05: </w:t>
-      </w:r>
-      <w:r>
-        <w:rPr>
-          <w:rFonts w:eastAsia="Times New Roman" w:cstheme="minorHAnsi"/>
-          <w:b/>
-          <w:color w:val="000000"/>
-          <w:sz w:val="24"/>
-          <w:szCs w:val="24"/>
-          <w:lang w:val="en-US"/>
-        </w:rPr>
-        <w:t>Company Details Presentation</w:t>
-      </w:r>
-      <w:r>
-        <w:rPr>
-          <w:rFonts w:eastAsia="Times New Roman" w:cstheme="minorHAnsi"/>
-          <w:b/>
-          <w:color w:val="000000"/>
-          <w:sz w:val="24"/>
-          <w:szCs w:val="24"/>
-          <w:lang w:val="en-US"/>
-        </w:rPr>
-        <w:t xml:space="preserve"> </w:t>
+        <w:t xml:space="preserve"> Vehicle Details</w:t>
       </w:r>
     </w:p>
     <w:tbl>
@@ -5473,7 +6256,7 @@
         <w:tc>
           <w:tcPr>
             <w:cnfStyle w:val="001000000000" w:firstRow="0" w:lastRow="0" w:firstColumn="1" w:lastColumn="0" w:oddVBand="0" w:evenVBand="0" w:oddHBand="0" w:evenHBand="0" w:firstRowFirstColumn="0" w:firstRowLastColumn="0" w:lastRowFirstColumn="0" w:lastRowLastColumn="0"/>
-            <w:tcW w:w="903" w:type="dxa"/>
+            <w:tcW w:w="881" w:type="dxa"/>
           </w:tcPr>
           <w:p>
             <w:r>
@@ -5483,7 +6266,7 @@
         </w:tc>
         <w:tc>
           <w:tcPr>
-            <w:tcW w:w="6435" w:type="dxa"/>
+            <w:tcW w:w="6277" w:type="dxa"/>
           </w:tcPr>
           <w:p>
             <w:pPr>
@@ -5496,7 +6279,7 @@
         </w:tc>
         <w:tc>
           <w:tcPr>
-            <w:tcW w:w="1086" w:type="dxa"/>
+            <w:tcW w:w="1080" w:type="dxa"/>
           </w:tcPr>
           <w:p>
             <w:pPr>
@@ -5528,7 +6311,7 @@
         <w:tc>
           <w:tcPr>
             <w:cnfStyle w:val="001000000000" w:firstRow="0" w:lastRow="0" w:firstColumn="1" w:lastColumn="0" w:oddVBand="0" w:evenVBand="0" w:oddHBand="0" w:evenHBand="0" w:firstRowFirstColumn="0" w:firstRowLastColumn="0" w:lastRowFirstColumn="0" w:lastRowLastColumn="0"/>
-            <w:tcW w:w="903" w:type="dxa"/>
+            <w:tcW w:w="881" w:type="dxa"/>
           </w:tcPr>
           <w:p>
             <w:r>
@@ -5538,34 +6321,25 @@
         </w:tc>
         <w:tc>
           <w:tcPr>
-            <w:tcW w:w="6435" w:type="dxa"/>
-          </w:tcPr>
-          <w:p>
-            <w:pPr>
-              <w:cnfStyle w:val="000000100000" w:firstRow="0" w:lastRow="0" w:firstColumn="0" w:lastColumn="0" w:oddVBand="0" w:evenVBand="0" w:oddHBand="1" w:evenHBand="0" w:firstRowFirstColumn="0" w:firstRowLastColumn="0" w:lastRowFirstColumn="0" w:lastRowLastColumn="0"/>
-            </w:pPr>
-            <w:r>
-              <w:t xml:space="preserve">Design and format an HTML page for </w:t>
-            </w:r>
-            <w:r>
-              <w:t>company details out</w:t>
-            </w:r>
-            <w:r>
-              <w:t>put</w:t>
-            </w:r>
-          </w:p>
-        </w:tc>
-        <w:tc>
-          <w:tcPr>
-            <w:tcW w:w="1086" w:type="dxa"/>
-          </w:tcPr>
-          <w:p>
-            <w:pPr>
-              <w:cnfStyle w:val="000000100000" w:firstRow="0" w:lastRow="0" w:firstColumn="0" w:lastColumn="0" w:oddVBand="0" w:evenVBand="0" w:oddHBand="1" w:evenHBand="0" w:firstRowFirstColumn="0" w:firstRowLastColumn="0" w:lastRowFirstColumn="0" w:lastRowLastColumn="0"/>
-            </w:pPr>
-            <w:r>
-              <w:t>1</w:t>
-            </w:r>
+            <w:tcW w:w="6277" w:type="dxa"/>
+          </w:tcPr>
+          <w:p>
+            <w:pPr>
+              <w:cnfStyle w:val="000000100000" w:firstRow="0" w:lastRow="0" w:firstColumn="0" w:lastColumn="0" w:oddVBand="0" w:evenVBand="0" w:oddHBand="1" w:evenHBand="0" w:firstRowFirstColumn="0" w:firstRowLastColumn="0" w:lastRowFirstColumn="0" w:lastRowLastColumn="0"/>
+            </w:pPr>
+            <w:r>
+              <w:t>Format html for viewing a single vehicle</w:t>
+            </w:r>
+          </w:p>
+        </w:tc>
+        <w:tc>
+          <w:tcPr>
+            <w:tcW w:w="1080" w:type="dxa"/>
+          </w:tcPr>
+          <w:p>
+            <w:pPr>
+              <w:cnfStyle w:val="000000100000" w:firstRow="0" w:lastRow="0" w:firstColumn="0" w:lastColumn="0" w:oddVBand="0" w:evenVBand="0" w:oddHBand="1" w:evenHBand="0" w:firstRowFirstColumn="0" w:firstRowLastColumn="0" w:lastRowFirstColumn="0" w:lastRowLastColumn="0"/>
+            </w:pPr>
           </w:p>
         </w:tc>
         <w:tc>
@@ -5583,7 +6357,7 @@
         <w:tc>
           <w:tcPr>
             <w:cnfStyle w:val="001000000000" w:firstRow="0" w:lastRow="0" w:firstColumn="1" w:lastColumn="0" w:oddVBand="0" w:evenVBand="0" w:oddHBand="0" w:evenHBand="0" w:firstRowFirstColumn="0" w:firstRowLastColumn="0" w:lastRowFirstColumn="0" w:lastRowLastColumn="0"/>
-            <w:tcW w:w="903" w:type="dxa"/>
+            <w:tcW w:w="881" w:type="dxa"/>
           </w:tcPr>
           <w:p>
             <w:r>
@@ -5593,51 +6367,25 @@
         </w:tc>
         <w:tc>
           <w:tcPr>
-            <w:tcW w:w="6435" w:type="dxa"/>
+            <w:tcW w:w="6277" w:type="dxa"/>
           </w:tcPr>
           <w:p>
             <w:pPr>
               <w:cnfStyle w:val="000000000000" w:firstRow="0" w:lastRow="0" w:firstColumn="0" w:lastColumn="0" w:oddVBand="0" w:evenVBand="0" w:oddHBand="0" w:evenHBand="0" w:firstRowFirstColumn="0" w:firstRowLastColumn="0" w:lastRowFirstColumn="0" w:lastRowLastColumn="0"/>
             </w:pPr>
             <w:r>
-              <w:t>Write</w:t>
-            </w:r>
-            <w:r>
-              <w:t>-</w:t>
-            </w:r>
-            <w:r>
-              <w:t xml:space="preserve">up </w:t>
-            </w:r>
-            <w:r>
-              <w:t xml:space="preserve">the </w:t>
-            </w:r>
-            <w:r>
-              <w:t>policies, terms and condition</w:t>
-            </w:r>
-            <w:r>
-              <w:t>s</w:t>
-            </w:r>
-            <w:r>
-              <w:t>, procedures etc</w:t>
-            </w:r>
-            <w:proofErr w:type="gramStart"/>
-            <w:r>
-              <w:t>..</w:t>
-            </w:r>
-            <w:proofErr w:type="gramEnd"/>
-          </w:p>
-        </w:tc>
-        <w:tc>
-          <w:tcPr>
-            <w:tcW w:w="1086" w:type="dxa"/>
+              <w:t>Format the vehicle list page for linking to specific vehicle pages</w:t>
+            </w:r>
+          </w:p>
+        </w:tc>
+        <w:tc>
+          <w:tcPr>
+            <w:tcW w:w="1080" w:type="dxa"/>
           </w:tcPr>
           <w:p>
             <w:pPr>
               <w:cnfStyle w:val="000000000000" w:firstRow="0" w:lastRow="0" w:firstColumn="0" w:lastColumn="0" w:oddVBand="0" w:evenVBand="0" w:oddHBand="0" w:evenHBand="0" w:firstRowFirstColumn="0" w:firstRowLastColumn="0" w:lastRowFirstColumn="0" w:lastRowLastColumn="0"/>
             </w:pPr>
-            <w:r>
-              <w:t>0.4</w:t>
-            </w:r>
           </w:p>
         </w:tc>
         <w:tc>
@@ -5658,7 +6406,7 @@
         <w:tc>
           <w:tcPr>
             <w:cnfStyle w:val="001000000000" w:firstRow="0" w:lastRow="0" w:firstColumn="1" w:lastColumn="0" w:oddVBand="0" w:evenVBand="0" w:oddHBand="0" w:evenHBand="0" w:firstRowFirstColumn="0" w:firstRowLastColumn="0" w:lastRowFirstColumn="0" w:lastRowLastColumn="0"/>
-            <w:tcW w:w="903" w:type="dxa"/>
+            <w:tcW w:w="881" w:type="dxa"/>
           </w:tcPr>
           <w:p>
             <w:r>
@@ -5668,28 +6416,25 @@
         </w:tc>
         <w:tc>
           <w:tcPr>
-            <w:tcW w:w="6435" w:type="dxa"/>
-          </w:tcPr>
-          <w:p>
-            <w:pPr>
-              <w:cnfStyle w:val="000000100000" w:firstRow="0" w:lastRow="0" w:firstColumn="0" w:lastColumn="0" w:oddVBand="0" w:evenVBand="0" w:oddHBand="1" w:evenHBand="0" w:firstRowFirstColumn="0" w:firstRowLastColumn="0" w:lastRowFirstColumn="0" w:lastRowLastColumn="0"/>
-            </w:pPr>
-            <w:r>
-              <w:t>Link the written legal resources to the standard HTML page</w:t>
-            </w:r>
-          </w:p>
-        </w:tc>
-        <w:tc>
-          <w:tcPr>
-            <w:tcW w:w="1086" w:type="dxa"/>
-          </w:tcPr>
-          <w:p>
-            <w:pPr>
-              <w:cnfStyle w:val="000000100000" w:firstRow="0" w:lastRow="0" w:firstColumn="0" w:lastColumn="0" w:oddVBand="0" w:evenVBand="0" w:oddHBand="1" w:evenHBand="0" w:firstRowFirstColumn="0" w:firstRowLastColumn="0" w:lastRowFirstColumn="0" w:lastRowLastColumn="0"/>
-            </w:pPr>
-            <w:r>
-              <w:t>0.5</w:t>
-            </w:r>
+            <w:tcW w:w="6277" w:type="dxa"/>
+          </w:tcPr>
+          <w:p>
+            <w:pPr>
+              <w:cnfStyle w:val="000000100000" w:firstRow="0" w:lastRow="0" w:firstColumn="0" w:lastColumn="0" w:oddVBand="0" w:evenVBand="0" w:oddHBand="1" w:evenHBand="0" w:firstRowFirstColumn="0" w:firstRowLastColumn="0" w:lastRowFirstColumn="0" w:lastRowLastColumn="0"/>
+            </w:pPr>
+            <w:r>
+              <w:t>Write script for filling in vehicle details on each page</w:t>
+            </w:r>
+          </w:p>
+        </w:tc>
+        <w:tc>
+          <w:tcPr>
+            <w:tcW w:w="1080" w:type="dxa"/>
+          </w:tcPr>
+          <w:p>
+            <w:pPr>
+              <w:cnfStyle w:val="000000100000" w:firstRow="0" w:lastRow="0" w:firstColumn="0" w:lastColumn="0" w:oddVBand="0" w:evenVBand="0" w:oddHBand="1" w:evenHBand="0" w:firstRowFirstColumn="0" w:firstRowLastColumn="0" w:lastRowFirstColumn="0" w:lastRowLastColumn="0"/>
+            </w:pPr>
           </w:p>
         </w:tc>
         <w:tc>
@@ -5707,7 +6452,7 @@
         <w:tc>
           <w:tcPr>
             <w:cnfStyle w:val="001000000000" w:firstRow="0" w:lastRow="0" w:firstColumn="1" w:lastColumn="0" w:oddVBand="0" w:evenVBand="0" w:oddHBand="0" w:evenHBand="0" w:firstRowFirstColumn="0" w:firstRowLastColumn="0" w:lastRowFirstColumn="0" w:lastRowLastColumn="0"/>
-            <w:tcW w:w="903" w:type="dxa"/>
+            <w:tcW w:w="881" w:type="dxa"/>
           </w:tcPr>
           <w:p>
             <w:r>
@@ -5717,7 +6462,7 @@
         </w:tc>
         <w:tc>
           <w:tcPr>
-            <w:tcW w:w="6435" w:type="dxa"/>
+            <w:tcW w:w="6277" w:type="dxa"/>
           </w:tcPr>
           <w:p>
             <w:pPr>
@@ -5730,15 +6475,12 @@
         </w:tc>
         <w:tc>
           <w:tcPr>
-            <w:tcW w:w="1086" w:type="dxa"/>
+            <w:tcW w:w="1080" w:type="dxa"/>
           </w:tcPr>
           <w:p>
             <w:pPr>
               <w:cnfStyle w:val="000000000000" w:firstRow="0" w:lastRow="0" w:firstColumn="0" w:lastColumn="0" w:oddVBand="0" w:evenVBand="0" w:oddHBand="0" w:evenHBand="0" w:firstRowFirstColumn="0" w:firstRowLastColumn="0" w:lastRowFirstColumn="0" w:lastRowLastColumn="0"/>
             </w:pPr>
-            <w:r>
-              <w:t>0.5</w:t>
-            </w:r>
           </w:p>
         </w:tc>
         <w:tc>
@@ -5759,13 +6501,13 @@
         <w:tc>
           <w:tcPr>
             <w:cnfStyle w:val="001000000000" w:firstRow="0" w:lastRow="0" w:firstColumn="1" w:lastColumn="0" w:oddVBand="0" w:evenVBand="0" w:oddHBand="0" w:evenHBand="0" w:firstRowFirstColumn="0" w:firstRowLastColumn="0" w:lastRowFirstColumn="0" w:lastRowLastColumn="0"/>
-            <w:tcW w:w="903" w:type="dxa"/>
+            <w:tcW w:w="881" w:type="dxa"/>
           </w:tcPr>
           <w:p/>
         </w:tc>
         <w:tc>
           <w:tcPr>
-            <w:tcW w:w="6435" w:type="dxa"/>
+            <w:tcW w:w="6277" w:type="dxa"/>
           </w:tcPr>
           <w:p>
             <w:pPr>
@@ -5778,9 +6520,6 @@
               <w:t xml:space="preserve">Story Points: </w:t>
             </w:r>
             <w:r>
-              <w:t>1</w:t>
-            </w:r>
-            <w:r>
               <w:tab/>
               <w:t>Total Hours:</w:t>
             </w:r>
@@ -5788,15 +6527,12 @@
         </w:tc>
         <w:tc>
           <w:tcPr>
-            <w:tcW w:w="1086" w:type="dxa"/>
-          </w:tcPr>
-          <w:p>
-            <w:pPr>
-              <w:cnfStyle w:val="000000100000" w:firstRow="0" w:lastRow="0" w:firstColumn="0" w:lastColumn="0" w:oddVBand="0" w:evenVBand="0" w:oddHBand="1" w:evenHBand="0" w:firstRowFirstColumn="0" w:firstRowLastColumn="0" w:lastRowFirstColumn="0" w:lastRowLastColumn="0"/>
-            </w:pPr>
-            <w:r>
-              <w:t>2.4</w:t>
-            </w:r>
+            <w:tcW w:w="1080" w:type="dxa"/>
+          </w:tcPr>
+          <w:p>
+            <w:pPr>
+              <w:cnfStyle w:val="000000100000" w:firstRow="0" w:lastRow="0" w:firstColumn="0" w:lastColumn="0" w:oddVBand="0" w:evenVBand="0" w:oddHBand="1" w:evenHBand="0" w:firstRowFirstColumn="0" w:firstRowLastColumn="0" w:lastRowFirstColumn="0" w:lastRowLastColumn="0"/>
+            </w:pPr>
           </w:p>
         </w:tc>
         <w:tc>
@@ -5811,17 +6547,851 @@
         </w:tc>
       </w:tr>
     </w:tbl>
+    <w:p/>
     <w:p>
       <w:pPr>
-        <w:tabs>
-          <w:tab w:val="right" w:pos="9026"/>
-        </w:tabs>
-        <w:spacing w:before="240" w:after="120" w:line="240" w:lineRule="auto"/>
-        <w:rPr>
+        <w:rPr>
+          <w:rFonts w:eastAsia="Times New Roman" w:cstheme="minorHAnsi"/>
+          <w:b/>
+          <w:color w:val="000000"/>
           <w:sz w:val="24"/>
+          <w:szCs w:val="24"/>
+          <w:lang w:val="en-US"/>
         </w:rPr>
       </w:pPr>
+      <w:r>
+        <w:rPr>
+          <w:rFonts w:eastAsia="Times New Roman" w:cstheme="minorHAnsi"/>
+          <w:b/>
+          <w:color w:val="000000"/>
+          <w:sz w:val="24"/>
+          <w:szCs w:val="24"/>
+          <w:lang w:val="en-US"/>
+        </w:rPr>
+        <w:t>Story 9</w:t>
+      </w:r>
+      <w:r>
+        <w:rPr>
+          <w:rFonts w:eastAsia="Times New Roman" w:cstheme="minorHAnsi"/>
+          <w:b/>
+          <w:color w:val="000000"/>
+          <w:sz w:val="24"/>
+          <w:szCs w:val="24"/>
+          <w:lang w:val="en-US"/>
+        </w:rPr>
+        <w:t>: View Vehicle Image</w:t>
+      </w:r>
+      <w:r>
+        <w:rPr>
+          <w:rFonts w:eastAsia="Times New Roman" w:cstheme="minorHAnsi"/>
+          <w:b/>
+          <w:color w:val="000000"/>
+          <w:sz w:val="24"/>
+          <w:szCs w:val="24"/>
+          <w:lang w:val="en-US"/>
+        </w:rPr>
+        <w:t>s</w:t>
+      </w:r>
     </w:p>
+    <w:tbl>
+      <w:tblPr>
+        <w:tblStyle w:val="LightList-Accent4"/>
+        <w:tblW w:w="0" w:type="auto"/>
+        <w:tblLook w:val="04A0" w:firstRow="1" w:lastRow="0" w:firstColumn="1" w:lastColumn="0" w:noHBand="0" w:noVBand="1"/>
+      </w:tblPr>
+      <w:tblGrid>
+        <w:gridCol w:w="881"/>
+        <w:gridCol w:w="6277"/>
+        <w:gridCol w:w="1080"/>
+        <w:gridCol w:w="768"/>
+      </w:tblGrid>
+      <w:tr>
+        <w:trPr>
+          <w:cnfStyle w:val="100000000000" w:firstRow="1" w:lastRow="0" w:firstColumn="0" w:lastColumn="0" w:oddVBand="0" w:evenVBand="0" w:oddHBand="0" w:evenHBand="0" w:firstRowFirstColumn="0" w:firstRowLastColumn="0" w:lastRowFirstColumn="0" w:lastRowLastColumn="0"/>
+        </w:trPr>
+        <w:tc>
+          <w:tcPr>
+            <w:cnfStyle w:val="001000000000" w:firstRow="0" w:lastRow="0" w:firstColumn="1" w:lastColumn="0" w:oddVBand="0" w:evenVBand="0" w:oddHBand="0" w:evenHBand="0" w:firstRowFirstColumn="0" w:firstRowLastColumn="0" w:lastRowFirstColumn="0" w:lastRowLastColumn="0"/>
+            <w:tcW w:w="881" w:type="dxa"/>
+          </w:tcPr>
+          <w:p>
+            <w:r>
+              <w:t>Task ID</w:t>
+            </w:r>
+          </w:p>
+        </w:tc>
+        <w:tc>
+          <w:tcPr>
+            <w:tcW w:w="6277" w:type="dxa"/>
+          </w:tcPr>
+          <w:p>
+            <w:pPr>
+              <w:cnfStyle w:val="100000000000" w:firstRow="1" w:lastRow="0" w:firstColumn="0" w:lastColumn="0" w:oddVBand="0" w:evenVBand="0" w:oddHBand="0" w:evenHBand="0" w:firstRowFirstColumn="0" w:firstRowLastColumn="0" w:lastRowFirstColumn="0" w:lastRowLastColumn="0"/>
+            </w:pPr>
+            <w:r>
+              <w:t>Task Description</w:t>
+            </w:r>
+          </w:p>
+        </w:tc>
+        <w:tc>
+          <w:tcPr>
+            <w:tcW w:w="1080" w:type="dxa"/>
+          </w:tcPr>
+          <w:p>
+            <w:pPr>
+              <w:cnfStyle w:val="100000000000" w:firstRow="1" w:lastRow="0" w:firstColumn="0" w:lastColumn="0" w:oddVBand="0" w:evenVBand="0" w:oddHBand="0" w:evenHBand="0" w:firstRowFirstColumn="0" w:firstRowLastColumn="0" w:lastRowFirstColumn="0" w:lastRowLastColumn="0"/>
+            </w:pPr>
+            <w:r>
+              <w:t>Estimate</w:t>
+            </w:r>
+          </w:p>
+        </w:tc>
+        <w:tc>
+          <w:tcPr>
+            <w:tcW w:w="768" w:type="dxa"/>
+          </w:tcPr>
+          <w:p>
+            <w:pPr>
+              <w:cnfStyle w:val="100000000000" w:firstRow="1" w:lastRow="0" w:firstColumn="0" w:lastColumn="0" w:oddVBand="0" w:evenVBand="0" w:oddHBand="0" w:evenHBand="0" w:firstRowFirstColumn="0" w:firstRowLastColumn="0" w:lastRowFirstColumn="0" w:lastRowLastColumn="0"/>
+            </w:pPr>
+            <w:r>
+              <w:t>Taken</w:t>
+            </w:r>
+          </w:p>
+        </w:tc>
+      </w:tr>
+      <w:tr>
+        <w:trPr>
+          <w:cnfStyle w:val="000000100000" w:firstRow="0" w:lastRow="0" w:firstColumn="0" w:lastColumn="0" w:oddVBand="0" w:evenVBand="0" w:oddHBand="1" w:evenHBand="0" w:firstRowFirstColumn="0" w:firstRowLastColumn="0" w:lastRowFirstColumn="0" w:lastRowLastColumn="0"/>
+        </w:trPr>
+        <w:tc>
+          <w:tcPr>
+            <w:cnfStyle w:val="001000000000" w:firstRow="0" w:lastRow="0" w:firstColumn="1" w:lastColumn="0" w:oddVBand="0" w:evenVBand="0" w:oddHBand="0" w:evenHBand="0" w:firstRowFirstColumn="0" w:firstRowLastColumn="0" w:lastRowFirstColumn="0" w:lastRowLastColumn="0"/>
+            <w:tcW w:w="881" w:type="dxa"/>
+          </w:tcPr>
+          <w:p>
+            <w:r>
+              <w:t>T01</w:t>
+            </w:r>
+          </w:p>
+        </w:tc>
+        <w:tc>
+          <w:tcPr>
+            <w:tcW w:w="6277" w:type="dxa"/>
+          </w:tcPr>
+          <w:p>
+            <w:pPr>
+              <w:cnfStyle w:val="000000100000" w:firstRow="0" w:lastRow="0" w:firstColumn="0" w:lastColumn="0" w:oddVBand="0" w:evenVBand="0" w:oddHBand="1" w:evenHBand="0" w:firstRowFirstColumn="0" w:firstRowLastColumn="0" w:lastRowFirstColumn="0" w:lastRowLastColumn="0"/>
+            </w:pPr>
+            <w:r>
+              <w:t>Populate specific vehicle pages with car images</w:t>
+            </w:r>
+          </w:p>
+        </w:tc>
+        <w:tc>
+          <w:tcPr>
+            <w:tcW w:w="1080" w:type="dxa"/>
+          </w:tcPr>
+          <w:p>
+            <w:pPr>
+              <w:cnfStyle w:val="000000100000" w:firstRow="0" w:lastRow="0" w:firstColumn="0" w:lastColumn="0" w:oddVBand="0" w:evenVBand="0" w:oddHBand="1" w:evenHBand="0" w:firstRowFirstColumn="0" w:firstRowLastColumn="0" w:lastRowFirstColumn="0" w:lastRowLastColumn="0"/>
+            </w:pPr>
+          </w:p>
+        </w:tc>
+        <w:tc>
+          <w:tcPr>
+            <w:tcW w:w="768" w:type="dxa"/>
+          </w:tcPr>
+          <w:p>
+            <w:pPr>
+              <w:cnfStyle w:val="000000100000" w:firstRow="0" w:lastRow="0" w:firstColumn="0" w:lastColumn="0" w:oddVBand="0" w:evenVBand="0" w:oddHBand="1" w:evenHBand="0" w:firstRowFirstColumn="0" w:firstRowLastColumn="0" w:lastRowFirstColumn="0" w:lastRowLastColumn="0"/>
+            </w:pPr>
+          </w:p>
+        </w:tc>
+      </w:tr>
+      <w:tr>
+        <w:tc>
+          <w:tcPr>
+            <w:cnfStyle w:val="001000000000" w:firstRow="0" w:lastRow="0" w:firstColumn="1" w:lastColumn="0" w:oddVBand="0" w:evenVBand="0" w:oddHBand="0" w:evenHBand="0" w:firstRowFirstColumn="0" w:firstRowLastColumn="0" w:lastRowFirstColumn="0" w:lastRowLastColumn="0"/>
+            <w:tcW w:w="881" w:type="dxa"/>
+          </w:tcPr>
+          <w:p>
+            <w:r>
+              <w:t>T02</w:t>
+            </w:r>
+          </w:p>
+        </w:tc>
+        <w:tc>
+          <w:tcPr>
+            <w:tcW w:w="6277" w:type="dxa"/>
+          </w:tcPr>
+          <w:p>
+            <w:pPr>
+              <w:cnfStyle w:val="000000000000" w:firstRow="0" w:lastRow="0" w:firstColumn="0" w:lastColumn="0" w:oddVBand="0" w:evenVBand="0" w:oddHBand="0" w:evenHBand="0" w:firstRowFirstColumn="0" w:firstRowLastColumn="0" w:lastRowFirstColumn="0" w:lastRowLastColumn="0"/>
+            </w:pPr>
+            <w:r>
+              <w:t>Verify story is complete (acceptance test)</w:t>
+            </w:r>
+          </w:p>
+        </w:tc>
+        <w:tc>
+          <w:tcPr>
+            <w:tcW w:w="1080" w:type="dxa"/>
+          </w:tcPr>
+          <w:p>
+            <w:pPr>
+              <w:cnfStyle w:val="000000000000" w:firstRow="0" w:lastRow="0" w:firstColumn="0" w:lastColumn="0" w:oddVBand="0" w:evenVBand="0" w:oddHBand="0" w:evenHBand="0" w:firstRowFirstColumn="0" w:firstRowLastColumn="0" w:lastRowFirstColumn="0" w:lastRowLastColumn="0"/>
+            </w:pPr>
+          </w:p>
+        </w:tc>
+        <w:tc>
+          <w:tcPr>
+            <w:tcW w:w="768" w:type="dxa"/>
+          </w:tcPr>
+          <w:p>
+            <w:pPr>
+              <w:cnfStyle w:val="000000000000" w:firstRow="0" w:lastRow="0" w:firstColumn="0" w:lastColumn="0" w:oddVBand="0" w:evenVBand="0" w:oddHBand="0" w:evenHBand="0" w:firstRowFirstColumn="0" w:firstRowLastColumn="0" w:lastRowFirstColumn="0" w:lastRowLastColumn="0"/>
+            </w:pPr>
+          </w:p>
+        </w:tc>
+      </w:tr>
+      <w:tr>
+        <w:trPr>
+          <w:cnfStyle w:val="000000100000" w:firstRow="0" w:lastRow="0" w:firstColumn="0" w:lastColumn="0" w:oddVBand="0" w:evenVBand="0" w:oddHBand="1" w:evenHBand="0" w:firstRowFirstColumn="0" w:firstRowLastColumn="0" w:lastRowFirstColumn="0" w:lastRowLastColumn="0"/>
+        </w:trPr>
+        <w:tc>
+          <w:tcPr>
+            <w:cnfStyle w:val="001000000000" w:firstRow="0" w:lastRow="0" w:firstColumn="1" w:lastColumn="0" w:oddVBand="0" w:evenVBand="0" w:oddHBand="0" w:evenHBand="0" w:firstRowFirstColumn="0" w:firstRowLastColumn="0" w:lastRowFirstColumn="0" w:lastRowLastColumn="0"/>
+            <w:tcW w:w="881" w:type="dxa"/>
+          </w:tcPr>
+          <w:p/>
+        </w:tc>
+        <w:tc>
+          <w:tcPr>
+            <w:tcW w:w="6277" w:type="dxa"/>
+          </w:tcPr>
+          <w:p>
+            <w:pPr>
+              <w:tabs>
+                <w:tab w:val="right" w:pos="6219"/>
+              </w:tabs>
+              <w:cnfStyle w:val="000000100000" w:firstRow="0" w:lastRow="0" w:firstColumn="0" w:lastColumn="0" w:oddVBand="0" w:evenVBand="0" w:oddHBand="1" w:evenHBand="0" w:firstRowFirstColumn="0" w:firstRowLastColumn="0" w:lastRowFirstColumn="0" w:lastRowLastColumn="0"/>
+            </w:pPr>
+            <w:r>
+              <w:t xml:space="preserve">Story Points: </w:t>
+            </w:r>
+            <w:r>
+              <w:tab/>
+              <w:t>Total Hours:</w:t>
+            </w:r>
+          </w:p>
+        </w:tc>
+        <w:tc>
+          <w:tcPr>
+            <w:tcW w:w="1080" w:type="dxa"/>
+          </w:tcPr>
+          <w:p>
+            <w:pPr>
+              <w:cnfStyle w:val="000000100000" w:firstRow="0" w:lastRow="0" w:firstColumn="0" w:lastColumn="0" w:oddVBand="0" w:evenVBand="0" w:oddHBand="1" w:evenHBand="0" w:firstRowFirstColumn="0" w:firstRowLastColumn="0" w:lastRowFirstColumn="0" w:lastRowLastColumn="0"/>
+            </w:pPr>
+          </w:p>
+        </w:tc>
+        <w:tc>
+          <w:tcPr>
+            <w:tcW w:w="768" w:type="dxa"/>
+          </w:tcPr>
+          <w:p>
+            <w:pPr>
+              <w:cnfStyle w:val="000000100000" w:firstRow="0" w:lastRow="0" w:firstColumn="0" w:lastColumn="0" w:oddVBand="0" w:evenVBand="0" w:oddHBand="1" w:evenHBand="0" w:firstRowFirstColumn="0" w:firstRowLastColumn="0" w:lastRowFirstColumn="0" w:lastRowLastColumn="0"/>
+            </w:pPr>
+          </w:p>
+        </w:tc>
+      </w:tr>
+    </w:tbl>
+    <w:p/>
+    <w:p/>
+    <w:p/>
+    <w:p/>
+    <w:p>
+      <w:r>
+        <w:lastRenderedPageBreak/>
+        <w:t>Story 6: Vehicle Recommendations</w:t>
+      </w:r>
+    </w:p>
+    <w:tbl>
+      <w:tblPr>
+        <w:tblStyle w:val="LightList-Accent4"/>
+        <w:tblW w:w="0" w:type="auto"/>
+        <w:tblLook w:val="04A0" w:firstRow="1" w:lastRow="0" w:firstColumn="1" w:lastColumn="0" w:noHBand="0" w:noVBand="1"/>
+      </w:tblPr>
+      <w:tblGrid>
+        <w:gridCol w:w="881"/>
+        <w:gridCol w:w="6277"/>
+        <w:gridCol w:w="1080"/>
+      </w:tblGrid>
+      <w:tr>
+        <w:trPr>
+          <w:cnfStyle w:val="100000000000" w:firstRow="1" w:lastRow="0" w:firstColumn="0" w:lastColumn="0" w:oddVBand="0" w:evenVBand="0" w:oddHBand="0" w:evenHBand="0" w:firstRowFirstColumn="0" w:firstRowLastColumn="0" w:lastRowFirstColumn="0" w:lastRowLastColumn="0"/>
+        </w:trPr>
+        <w:tc>
+          <w:tcPr>
+            <w:cnfStyle w:val="001000000000" w:firstRow="0" w:lastRow="0" w:firstColumn="1" w:lastColumn="0" w:oddVBand="0" w:evenVBand="0" w:oddHBand="0" w:evenHBand="0" w:firstRowFirstColumn="0" w:firstRowLastColumn="0" w:lastRowFirstColumn="0" w:lastRowLastColumn="0"/>
+            <w:tcW w:w="881" w:type="dxa"/>
+          </w:tcPr>
+          <w:p>
+            <w:r>
+              <w:t>Task ID</w:t>
+            </w:r>
+          </w:p>
+        </w:tc>
+        <w:tc>
+          <w:tcPr>
+            <w:tcW w:w="6277" w:type="dxa"/>
+          </w:tcPr>
+          <w:p>
+            <w:pPr>
+              <w:cnfStyle w:val="100000000000" w:firstRow="1" w:lastRow="0" w:firstColumn="0" w:lastColumn="0" w:oddVBand="0" w:evenVBand="0" w:oddHBand="0" w:evenHBand="0" w:firstRowFirstColumn="0" w:firstRowLastColumn="0" w:lastRowFirstColumn="0" w:lastRowLastColumn="0"/>
+            </w:pPr>
+            <w:r>
+              <w:t>Task Description</w:t>
+            </w:r>
+          </w:p>
+        </w:tc>
+        <w:tc>
+          <w:tcPr>
+            <w:tcW w:w="1080" w:type="dxa"/>
+          </w:tcPr>
+          <w:p>
+            <w:pPr>
+              <w:cnfStyle w:val="100000000000" w:firstRow="1" w:lastRow="0" w:firstColumn="0" w:lastColumn="0" w:oddVBand="0" w:evenVBand="0" w:oddHBand="0" w:evenHBand="0" w:firstRowFirstColumn="0" w:firstRowLastColumn="0" w:lastRowFirstColumn="0" w:lastRowLastColumn="0"/>
+            </w:pPr>
+            <w:r>
+              <w:t>Estimate</w:t>
+            </w:r>
+          </w:p>
+        </w:tc>
+      </w:tr>
+      <w:tr>
+        <w:trPr>
+          <w:cnfStyle w:val="000000100000" w:firstRow="0" w:lastRow="0" w:firstColumn="0" w:lastColumn="0" w:oddVBand="0" w:evenVBand="0" w:oddHBand="1" w:evenHBand="0" w:firstRowFirstColumn="0" w:firstRowLastColumn="0" w:lastRowFirstColumn="0" w:lastRowLastColumn="0"/>
+        </w:trPr>
+        <w:tc>
+          <w:tcPr>
+            <w:cnfStyle w:val="001000000000" w:firstRow="0" w:lastRow="0" w:firstColumn="1" w:lastColumn="0" w:oddVBand="0" w:evenVBand="0" w:oddHBand="0" w:evenHBand="0" w:firstRowFirstColumn="0" w:firstRowLastColumn="0" w:lastRowFirstColumn="0" w:lastRowLastColumn="0"/>
+            <w:tcW w:w="881" w:type="dxa"/>
+          </w:tcPr>
+          <w:p>
+            <w:r>
+              <w:t>T01</w:t>
+            </w:r>
+          </w:p>
+        </w:tc>
+        <w:tc>
+          <w:tcPr>
+            <w:tcW w:w="6277" w:type="dxa"/>
+          </w:tcPr>
+          <w:p>
+            <w:pPr>
+              <w:cnfStyle w:val="000000100000" w:firstRow="0" w:lastRow="0" w:firstColumn="0" w:lastColumn="0" w:oddVBand="0" w:evenVBand="0" w:oddHBand="1" w:evenHBand="0" w:firstRowFirstColumn="0" w:firstRowLastColumn="0" w:lastRowFirstColumn="0" w:lastRowLastColumn="0"/>
+            </w:pPr>
+            <w:r>
+              <w:t>Create form for user options</w:t>
+            </w:r>
+          </w:p>
+        </w:tc>
+        <w:tc>
+          <w:tcPr>
+            <w:tcW w:w="1080" w:type="dxa"/>
+          </w:tcPr>
+          <w:p>
+            <w:pPr>
+              <w:cnfStyle w:val="000000100000" w:firstRow="0" w:lastRow="0" w:firstColumn="0" w:lastColumn="0" w:oddVBand="0" w:evenVBand="0" w:oddHBand="1" w:evenHBand="0" w:firstRowFirstColumn="0" w:firstRowLastColumn="0" w:lastRowFirstColumn="0" w:lastRowLastColumn="0"/>
+            </w:pPr>
+          </w:p>
+        </w:tc>
+      </w:tr>
+      <w:tr>
+        <w:tc>
+          <w:tcPr>
+            <w:cnfStyle w:val="001000000000" w:firstRow="0" w:lastRow="0" w:firstColumn="1" w:lastColumn="0" w:oddVBand="0" w:evenVBand="0" w:oddHBand="0" w:evenHBand="0" w:firstRowFirstColumn="0" w:firstRowLastColumn="0" w:lastRowFirstColumn="0" w:lastRowLastColumn="0"/>
+            <w:tcW w:w="881" w:type="dxa"/>
+          </w:tcPr>
+          <w:p>
+            <w:r>
+              <w:t>T02</w:t>
+            </w:r>
+          </w:p>
+        </w:tc>
+        <w:tc>
+          <w:tcPr>
+            <w:tcW w:w="6277" w:type="dxa"/>
+          </w:tcPr>
+          <w:p>
+            <w:pPr>
+              <w:cnfStyle w:val="000000000000" w:firstRow="0" w:lastRow="0" w:firstColumn="0" w:lastColumn="0" w:oddVBand="0" w:evenVBand="0" w:oddHBand="0" w:evenHBand="0" w:firstRowFirstColumn="0" w:firstRowLastColumn="0" w:lastRowFirstColumn="0" w:lastRowLastColumn="0"/>
+            </w:pPr>
+            <w:r>
+              <w:t>Create python code/query</w:t>
+            </w:r>
+          </w:p>
+        </w:tc>
+        <w:tc>
+          <w:tcPr>
+            <w:tcW w:w="1080" w:type="dxa"/>
+          </w:tcPr>
+          <w:p>
+            <w:pPr>
+              <w:cnfStyle w:val="000000000000" w:firstRow="0" w:lastRow="0" w:firstColumn="0" w:lastColumn="0" w:oddVBand="0" w:evenVBand="0" w:oddHBand="0" w:evenHBand="0" w:firstRowFirstColumn="0" w:firstRowLastColumn="0" w:lastRowFirstColumn="0" w:lastRowLastColumn="0"/>
+            </w:pPr>
+          </w:p>
+        </w:tc>
+      </w:tr>
+      <w:tr>
+        <w:trPr>
+          <w:cnfStyle w:val="000000100000" w:firstRow="0" w:lastRow="0" w:firstColumn="0" w:lastColumn="0" w:oddVBand="0" w:evenVBand="0" w:oddHBand="1" w:evenHBand="0" w:firstRowFirstColumn="0" w:firstRowLastColumn="0" w:lastRowFirstColumn="0" w:lastRowLastColumn="0"/>
+        </w:trPr>
+        <w:tc>
+          <w:tcPr>
+            <w:cnfStyle w:val="001000000000" w:firstRow="0" w:lastRow="0" w:firstColumn="1" w:lastColumn="0" w:oddVBand="0" w:evenVBand="0" w:oddHBand="0" w:evenHBand="0" w:firstRowFirstColumn="0" w:firstRowLastColumn="0" w:lastRowFirstColumn="0" w:lastRowLastColumn="0"/>
+            <w:tcW w:w="881" w:type="dxa"/>
+          </w:tcPr>
+          <w:p>
+            <w:r>
+              <w:t>T03</w:t>
+            </w:r>
+          </w:p>
+        </w:tc>
+        <w:tc>
+          <w:tcPr>
+            <w:tcW w:w="6277" w:type="dxa"/>
+          </w:tcPr>
+          <w:p>
+            <w:pPr>
+              <w:cnfStyle w:val="000000100000" w:firstRow="0" w:lastRow="0" w:firstColumn="0" w:lastColumn="0" w:oddVBand="0" w:evenVBand="0" w:oddHBand="1" w:evenHBand="0" w:firstRowFirstColumn="0" w:firstRowLastColumn="0" w:lastRowFirstColumn="0" w:lastRowLastColumn="0"/>
+            </w:pPr>
+            <w:r>
+              <w:t>Verify story is complete (acceptance test)</w:t>
+            </w:r>
+          </w:p>
+        </w:tc>
+        <w:tc>
+          <w:tcPr>
+            <w:tcW w:w="1080" w:type="dxa"/>
+          </w:tcPr>
+          <w:p>
+            <w:pPr>
+              <w:cnfStyle w:val="000000100000" w:firstRow="0" w:lastRow="0" w:firstColumn="0" w:lastColumn="0" w:oddVBand="0" w:evenVBand="0" w:oddHBand="1" w:evenHBand="0" w:firstRowFirstColumn="0" w:firstRowLastColumn="0" w:lastRowFirstColumn="0" w:lastRowLastColumn="0"/>
+            </w:pPr>
+          </w:p>
+        </w:tc>
+      </w:tr>
+      <w:tr>
+        <w:tc>
+          <w:tcPr>
+            <w:cnfStyle w:val="001000000000" w:firstRow="0" w:lastRow="0" w:firstColumn="1" w:lastColumn="0" w:oddVBand="0" w:evenVBand="0" w:oddHBand="0" w:evenHBand="0" w:firstRowFirstColumn="0" w:firstRowLastColumn="0" w:lastRowFirstColumn="0" w:lastRowLastColumn="0"/>
+            <w:tcW w:w="881" w:type="dxa"/>
+          </w:tcPr>
+          <w:p/>
+        </w:tc>
+        <w:tc>
+          <w:tcPr>
+            <w:tcW w:w="6277" w:type="dxa"/>
+          </w:tcPr>
+          <w:p>
+            <w:pPr>
+              <w:tabs>
+                <w:tab w:val="right" w:pos="6219"/>
+              </w:tabs>
+              <w:cnfStyle w:val="000000000000" w:firstRow="0" w:lastRow="0" w:firstColumn="0" w:lastColumn="0" w:oddVBand="0" w:evenVBand="0" w:oddHBand="0" w:evenHBand="0" w:firstRowFirstColumn="0" w:firstRowLastColumn="0" w:lastRowFirstColumn="0" w:lastRowLastColumn="0"/>
+            </w:pPr>
+            <w:r>
+              <w:t xml:space="preserve">Story Points: </w:t>
+            </w:r>
+            <w:r>
+              <w:t>8</w:t>
+            </w:r>
+            <w:r>
+              <w:tab/>
+              <w:t>Total Hours:</w:t>
+            </w:r>
+          </w:p>
+        </w:tc>
+        <w:tc>
+          <w:tcPr>
+            <w:tcW w:w="1080" w:type="dxa"/>
+          </w:tcPr>
+          <w:p>
+            <w:pPr>
+              <w:cnfStyle w:val="000000000000" w:firstRow="0" w:lastRow="0" w:firstColumn="0" w:lastColumn="0" w:oddVBand="0" w:evenVBand="0" w:oddHBand="0" w:evenHBand="0" w:firstRowFirstColumn="0" w:firstRowLastColumn="0" w:lastRowFirstColumn="0" w:lastRowLastColumn="0"/>
+            </w:pPr>
+          </w:p>
+        </w:tc>
+      </w:tr>
+    </w:tbl>
+    <w:p/>
+    <w:p>
+      <w:r>
+        <w:t>Story 7: Finding Store Feature</w:t>
+      </w:r>
+    </w:p>
+    <w:tbl>
+      <w:tblPr>
+        <w:tblStyle w:val="LightList-Accent4"/>
+        <w:tblW w:w="0" w:type="auto"/>
+        <w:tblLook w:val="04A0" w:firstRow="1" w:lastRow="0" w:firstColumn="1" w:lastColumn="0" w:noHBand="0" w:noVBand="1"/>
+      </w:tblPr>
+      <w:tblGrid>
+        <w:gridCol w:w="881"/>
+        <w:gridCol w:w="6277"/>
+        <w:gridCol w:w="1080"/>
+      </w:tblGrid>
+      <w:tr>
+        <w:trPr>
+          <w:cnfStyle w:val="100000000000" w:firstRow="1" w:lastRow="0" w:firstColumn="0" w:lastColumn="0" w:oddVBand="0" w:evenVBand="0" w:oddHBand="0" w:evenHBand="0" w:firstRowFirstColumn="0" w:firstRowLastColumn="0" w:lastRowFirstColumn="0" w:lastRowLastColumn="0"/>
+        </w:trPr>
+        <w:tc>
+          <w:tcPr>
+            <w:cnfStyle w:val="001000000000" w:firstRow="0" w:lastRow="0" w:firstColumn="1" w:lastColumn="0" w:oddVBand="0" w:evenVBand="0" w:oddHBand="0" w:evenHBand="0" w:firstRowFirstColumn="0" w:firstRowLastColumn="0" w:lastRowFirstColumn="0" w:lastRowLastColumn="0"/>
+            <w:tcW w:w="881" w:type="dxa"/>
+          </w:tcPr>
+          <w:p>
+            <w:r>
+              <w:t>Task ID</w:t>
+            </w:r>
+          </w:p>
+        </w:tc>
+        <w:tc>
+          <w:tcPr>
+            <w:tcW w:w="6277" w:type="dxa"/>
+          </w:tcPr>
+          <w:p>
+            <w:pPr>
+              <w:cnfStyle w:val="100000000000" w:firstRow="1" w:lastRow="0" w:firstColumn="0" w:lastColumn="0" w:oddVBand="0" w:evenVBand="0" w:oddHBand="0" w:evenHBand="0" w:firstRowFirstColumn="0" w:firstRowLastColumn="0" w:lastRowFirstColumn="0" w:lastRowLastColumn="0"/>
+            </w:pPr>
+            <w:r>
+              <w:t>Task Description</w:t>
+            </w:r>
+          </w:p>
+        </w:tc>
+        <w:tc>
+          <w:tcPr>
+            <w:tcW w:w="1080" w:type="dxa"/>
+          </w:tcPr>
+          <w:p>
+            <w:pPr>
+              <w:cnfStyle w:val="100000000000" w:firstRow="1" w:lastRow="0" w:firstColumn="0" w:lastColumn="0" w:oddVBand="0" w:evenVBand="0" w:oddHBand="0" w:evenHBand="0" w:firstRowFirstColumn="0" w:firstRowLastColumn="0" w:lastRowFirstColumn="0" w:lastRowLastColumn="0"/>
+            </w:pPr>
+            <w:r>
+              <w:t>Estimate</w:t>
+            </w:r>
+          </w:p>
+        </w:tc>
+      </w:tr>
+      <w:tr>
+        <w:trPr>
+          <w:cnfStyle w:val="000000100000" w:firstRow="0" w:lastRow="0" w:firstColumn="0" w:lastColumn="0" w:oddVBand="0" w:evenVBand="0" w:oddHBand="1" w:evenHBand="0" w:firstRowFirstColumn="0" w:firstRowLastColumn="0" w:lastRowFirstColumn="0" w:lastRowLastColumn="0"/>
+        </w:trPr>
+        <w:tc>
+          <w:tcPr>
+            <w:cnfStyle w:val="001000000000" w:firstRow="0" w:lastRow="0" w:firstColumn="1" w:lastColumn="0" w:oddVBand="0" w:evenVBand="0" w:oddHBand="0" w:evenHBand="0" w:firstRowFirstColumn="0" w:firstRowLastColumn="0" w:lastRowFirstColumn="0" w:lastRowLastColumn="0"/>
+            <w:tcW w:w="881" w:type="dxa"/>
+          </w:tcPr>
+          <w:p>
+            <w:r>
+              <w:t>T01</w:t>
+            </w:r>
+          </w:p>
+        </w:tc>
+        <w:tc>
+          <w:tcPr>
+            <w:tcW w:w="6277" w:type="dxa"/>
+          </w:tcPr>
+          <w:p>
+            <w:pPr>
+              <w:cnfStyle w:val="000000100000" w:firstRow="0" w:lastRow="0" w:firstColumn="0" w:lastColumn="0" w:oddVBand="0" w:evenVBand="0" w:oddHBand="1" w:evenHBand="0" w:firstRowFirstColumn="0" w:firstRowLastColumn="0" w:lastRowFirstColumn="0" w:lastRowLastColumn="0"/>
+            </w:pPr>
+            <w:r>
+              <w:t>Format individual store pages to show map</w:t>
+            </w:r>
+          </w:p>
+        </w:tc>
+        <w:tc>
+          <w:tcPr>
+            <w:tcW w:w="1080" w:type="dxa"/>
+          </w:tcPr>
+          <w:p>
+            <w:pPr>
+              <w:cnfStyle w:val="000000100000" w:firstRow="0" w:lastRow="0" w:firstColumn="0" w:lastColumn="0" w:oddVBand="0" w:evenVBand="0" w:oddHBand="1" w:evenHBand="0" w:firstRowFirstColumn="0" w:firstRowLastColumn="0" w:lastRowFirstColumn="0" w:lastRowLastColumn="0"/>
+            </w:pPr>
+          </w:p>
+        </w:tc>
+      </w:tr>
+      <w:tr>
+        <w:tc>
+          <w:tcPr>
+            <w:cnfStyle w:val="001000000000" w:firstRow="0" w:lastRow="0" w:firstColumn="1" w:lastColumn="0" w:oddVBand="0" w:evenVBand="0" w:oddHBand="0" w:evenHBand="0" w:firstRowFirstColumn="0" w:firstRowLastColumn="0" w:lastRowFirstColumn="0" w:lastRowLastColumn="0"/>
+            <w:tcW w:w="881" w:type="dxa"/>
+          </w:tcPr>
+          <w:p>
+            <w:r>
+              <w:t>T02</w:t>
+            </w:r>
+          </w:p>
+        </w:tc>
+        <w:tc>
+          <w:tcPr>
+            <w:tcW w:w="6277" w:type="dxa"/>
+          </w:tcPr>
+          <w:p>
+            <w:pPr>
+              <w:cnfStyle w:val="000000000000" w:firstRow="0" w:lastRow="0" w:firstColumn="0" w:lastColumn="0" w:oddVBand="0" w:evenVBand="0" w:oddHBand="0" w:evenHBand="0" w:firstRowFirstColumn="0" w:firstRowLastColumn="0" w:lastRowFirstColumn="0" w:lastRowLastColumn="0"/>
+            </w:pPr>
+            <w:r>
+              <w:t>Verify story is complete (acceptance test)</w:t>
+            </w:r>
+          </w:p>
+        </w:tc>
+        <w:tc>
+          <w:tcPr>
+            <w:tcW w:w="1080" w:type="dxa"/>
+          </w:tcPr>
+          <w:p>
+            <w:pPr>
+              <w:cnfStyle w:val="000000000000" w:firstRow="0" w:lastRow="0" w:firstColumn="0" w:lastColumn="0" w:oddVBand="0" w:evenVBand="0" w:oddHBand="0" w:evenHBand="0" w:firstRowFirstColumn="0" w:firstRowLastColumn="0" w:lastRowFirstColumn="0" w:lastRowLastColumn="0"/>
+            </w:pPr>
+          </w:p>
+        </w:tc>
+      </w:tr>
+      <w:tr>
+        <w:trPr>
+          <w:cnfStyle w:val="000000100000" w:firstRow="0" w:lastRow="0" w:firstColumn="0" w:lastColumn="0" w:oddVBand="0" w:evenVBand="0" w:oddHBand="1" w:evenHBand="0" w:firstRowFirstColumn="0" w:firstRowLastColumn="0" w:lastRowFirstColumn="0" w:lastRowLastColumn="0"/>
+        </w:trPr>
+        <w:tc>
+          <w:tcPr>
+            <w:cnfStyle w:val="001000000000" w:firstRow="0" w:lastRow="0" w:firstColumn="1" w:lastColumn="0" w:oddVBand="0" w:evenVBand="0" w:oddHBand="0" w:evenHBand="0" w:firstRowFirstColumn="0" w:firstRowLastColumn="0" w:lastRowFirstColumn="0" w:lastRowLastColumn="0"/>
+            <w:tcW w:w="881" w:type="dxa"/>
+          </w:tcPr>
+          <w:p/>
+        </w:tc>
+        <w:tc>
+          <w:tcPr>
+            <w:tcW w:w="6277" w:type="dxa"/>
+          </w:tcPr>
+          <w:p>
+            <w:pPr>
+              <w:tabs>
+                <w:tab w:val="right" w:pos="6219"/>
+              </w:tabs>
+              <w:cnfStyle w:val="000000100000" w:firstRow="0" w:lastRow="0" w:firstColumn="0" w:lastColumn="0" w:oddVBand="0" w:evenVBand="0" w:oddHBand="1" w:evenHBand="0" w:firstRowFirstColumn="0" w:firstRowLastColumn="0" w:lastRowFirstColumn="0" w:lastRowLastColumn="0"/>
+            </w:pPr>
+            <w:r>
+              <w:t xml:space="preserve">Story Points: </w:t>
+            </w:r>
+            <w:r>
+              <w:t>4</w:t>
+            </w:r>
+            <w:r>
+              <w:tab/>
+              <w:t>Total Hours:</w:t>
+            </w:r>
+          </w:p>
+        </w:tc>
+        <w:tc>
+          <w:tcPr>
+            <w:tcW w:w="1080" w:type="dxa"/>
+          </w:tcPr>
+          <w:p>
+            <w:pPr>
+              <w:cnfStyle w:val="000000100000" w:firstRow="0" w:lastRow="0" w:firstColumn="0" w:lastColumn="0" w:oddVBand="0" w:evenVBand="0" w:oddHBand="1" w:evenHBand="0" w:firstRowFirstColumn="0" w:firstRowLastColumn="0" w:lastRowFirstColumn="0" w:lastRowLastColumn="0"/>
+            </w:pPr>
+          </w:p>
+        </w:tc>
+      </w:tr>
+    </w:tbl>
+    <w:p/>
+    <w:p>
+      <w:r>
+        <w:t>Story 10: Easily Accessible Layout</w:t>
+      </w:r>
+      <w:bookmarkStart w:id="15" w:name="_GoBack"/>
+      <w:bookmarkEnd w:id="15"/>
+    </w:p>
+    <w:tbl>
+      <w:tblPr>
+        <w:tblStyle w:val="LightList-Accent4"/>
+        <w:tblW w:w="0" w:type="auto"/>
+        <w:tblLook w:val="04A0" w:firstRow="1" w:lastRow="0" w:firstColumn="1" w:lastColumn="0" w:noHBand="0" w:noVBand="1"/>
+      </w:tblPr>
+      <w:tblGrid>
+        <w:gridCol w:w="881"/>
+        <w:gridCol w:w="6277"/>
+        <w:gridCol w:w="1080"/>
+      </w:tblGrid>
+      <w:tr>
+        <w:trPr>
+          <w:cnfStyle w:val="100000000000" w:firstRow="1" w:lastRow="0" w:firstColumn="0" w:lastColumn="0" w:oddVBand="0" w:evenVBand="0" w:oddHBand="0" w:evenHBand="0" w:firstRowFirstColumn="0" w:firstRowLastColumn="0" w:lastRowFirstColumn="0" w:lastRowLastColumn="0"/>
+        </w:trPr>
+        <w:tc>
+          <w:tcPr>
+            <w:cnfStyle w:val="001000000000" w:firstRow="0" w:lastRow="0" w:firstColumn="1" w:lastColumn="0" w:oddVBand="0" w:evenVBand="0" w:oddHBand="0" w:evenHBand="0" w:firstRowFirstColumn="0" w:firstRowLastColumn="0" w:lastRowFirstColumn="0" w:lastRowLastColumn="0"/>
+            <w:tcW w:w="881" w:type="dxa"/>
+          </w:tcPr>
+          <w:p>
+            <w:r>
+              <w:t>Task ID</w:t>
+            </w:r>
+          </w:p>
+        </w:tc>
+        <w:tc>
+          <w:tcPr>
+            <w:tcW w:w="6277" w:type="dxa"/>
+          </w:tcPr>
+          <w:p>
+            <w:pPr>
+              <w:cnfStyle w:val="100000000000" w:firstRow="1" w:lastRow="0" w:firstColumn="0" w:lastColumn="0" w:oddVBand="0" w:evenVBand="0" w:oddHBand="0" w:evenHBand="0" w:firstRowFirstColumn="0" w:firstRowLastColumn="0" w:lastRowFirstColumn="0" w:lastRowLastColumn="0"/>
+            </w:pPr>
+            <w:r>
+              <w:t>Task Description</w:t>
+            </w:r>
+          </w:p>
+        </w:tc>
+        <w:tc>
+          <w:tcPr>
+            <w:tcW w:w="1080" w:type="dxa"/>
+          </w:tcPr>
+          <w:p>
+            <w:pPr>
+              <w:cnfStyle w:val="100000000000" w:firstRow="1" w:lastRow="0" w:firstColumn="0" w:lastColumn="0" w:oddVBand="0" w:evenVBand="0" w:oddHBand="0" w:evenHBand="0" w:firstRowFirstColumn="0" w:firstRowLastColumn="0" w:lastRowFirstColumn="0" w:lastRowLastColumn="0"/>
+            </w:pPr>
+            <w:r>
+              <w:t>Estimate</w:t>
+            </w:r>
+          </w:p>
+        </w:tc>
+      </w:tr>
+      <w:tr>
+        <w:trPr>
+          <w:cnfStyle w:val="000000100000" w:firstRow="0" w:lastRow="0" w:firstColumn="0" w:lastColumn="0" w:oddVBand="0" w:evenVBand="0" w:oddHBand="1" w:evenHBand="0" w:firstRowFirstColumn="0" w:firstRowLastColumn="0" w:lastRowFirstColumn="0" w:lastRowLastColumn="0"/>
+        </w:trPr>
+        <w:tc>
+          <w:tcPr>
+            <w:cnfStyle w:val="001000000000" w:firstRow="0" w:lastRow="0" w:firstColumn="1" w:lastColumn="0" w:oddVBand="0" w:evenVBand="0" w:oddHBand="0" w:evenHBand="0" w:firstRowFirstColumn="0" w:firstRowLastColumn="0" w:lastRowFirstColumn="0" w:lastRowLastColumn="0"/>
+            <w:tcW w:w="881" w:type="dxa"/>
+          </w:tcPr>
+          <w:p>
+            <w:r>
+              <w:t>T01</w:t>
+            </w:r>
+          </w:p>
+        </w:tc>
+        <w:tc>
+          <w:tcPr>
+            <w:tcW w:w="6277" w:type="dxa"/>
+          </w:tcPr>
+          <w:p>
+            <w:pPr>
+              <w:cnfStyle w:val="000000100000" w:firstRow="0" w:lastRow="0" w:firstColumn="0" w:lastColumn="0" w:oddVBand="0" w:evenVBand="0" w:oddHBand="1" w:evenHBand="0" w:firstRowFirstColumn="0" w:firstRowLastColumn="0" w:lastRowFirstColumn="0" w:lastRowLastColumn="0"/>
+            </w:pPr>
+            <w:r>
+              <w:t>Refine page</w:t>
+            </w:r>
+          </w:p>
+        </w:tc>
+        <w:tc>
+          <w:tcPr>
+            <w:tcW w:w="1080" w:type="dxa"/>
+          </w:tcPr>
+          <w:p>
+            <w:pPr>
+              <w:cnfStyle w:val="000000100000" w:firstRow="0" w:lastRow="0" w:firstColumn="0" w:lastColumn="0" w:oddVBand="0" w:evenVBand="0" w:oddHBand="1" w:evenHBand="0" w:firstRowFirstColumn="0" w:firstRowLastColumn="0" w:lastRowFirstColumn="0" w:lastRowLastColumn="0"/>
+            </w:pPr>
+          </w:p>
+        </w:tc>
+      </w:tr>
+      <w:tr>
+        <w:tc>
+          <w:tcPr>
+            <w:cnfStyle w:val="001000000000" w:firstRow="0" w:lastRow="0" w:firstColumn="1" w:lastColumn="0" w:oddVBand="0" w:evenVBand="0" w:oddHBand="0" w:evenHBand="0" w:firstRowFirstColumn="0" w:firstRowLastColumn="0" w:lastRowFirstColumn="0" w:lastRowLastColumn="0"/>
+            <w:tcW w:w="881" w:type="dxa"/>
+          </w:tcPr>
+          <w:p>
+            <w:r>
+              <w:t>T02</w:t>
+            </w:r>
+          </w:p>
+        </w:tc>
+        <w:tc>
+          <w:tcPr>
+            <w:tcW w:w="6277" w:type="dxa"/>
+          </w:tcPr>
+          <w:p>
+            <w:pPr>
+              <w:cnfStyle w:val="000000000000" w:firstRow="0" w:lastRow="0" w:firstColumn="0" w:lastColumn="0" w:oddVBand="0" w:evenVBand="0" w:oddHBand="0" w:evenHBand="0" w:firstRowFirstColumn="0" w:firstRowLastColumn="0" w:lastRowFirstColumn="0" w:lastRowLastColumn="0"/>
+            </w:pPr>
+            <w:r>
+              <w:t>Verify story is complete (acceptance test)</w:t>
+            </w:r>
+          </w:p>
+        </w:tc>
+        <w:tc>
+          <w:tcPr>
+            <w:tcW w:w="1080" w:type="dxa"/>
+          </w:tcPr>
+          <w:p>
+            <w:pPr>
+              <w:cnfStyle w:val="000000000000" w:firstRow="0" w:lastRow="0" w:firstColumn="0" w:lastColumn="0" w:oddVBand="0" w:evenVBand="0" w:oddHBand="0" w:evenHBand="0" w:firstRowFirstColumn="0" w:firstRowLastColumn="0" w:lastRowFirstColumn="0" w:lastRowLastColumn="0"/>
+            </w:pPr>
+          </w:p>
+        </w:tc>
+      </w:tr>
+      <w:tr>
+        <w:trPr>
+          <w:cnfStyle w:val="000000100000" w:firstRow="0" w:lastRow="0" w:firstColumn="0" w:lastColumn="0" w:oddVBand="0" w:evenVBand="0" w:oddHBand="1" w:evenHBand="0" w:firstRowFirstColumn="0" w:firstRowLastColumn="0" w:lastRowFirstColumn="0" w:lastRowLastColumn="0"/>
+        </w:trPr>
+        <w:tc>
+          <w:tcPr>
+            <w:cnfStyle w:val="001000000000" w:firstRow="0" w:lastRow="0" w:firstColumn="1" w:lastColumn="0" w:oddVBand="0" w:evenVBand="0" w:oddHBand="0" w:evenHBand="0" w:firstRowFirstColumn="0" w:firstRowLastColumn="0" w:lastRowFirstColumn="0" w:lastRowLastColumn="0"/>
+            <w:tcW w:w="881" w:type="dxa"/>
+          </w:tcPr>
+          <w:p/>
+        </w:tc>
+        <w:tc>
+          <w:tcPr>
+            <w:tcW w:w="6277" w:type="dxa"/>
+          </w:tcPr>
+          <w:p>
+            <w:pPr>
+              <w:tabs>
+                <w:tab w:val="right" w:pos="6219"/>
+              </w:tabs>
+              <w:cnfStyle w:val="000000100000" w:firstRow="0" w:lastRow="0" w:firstColumn="0" w:lastColumn="0" w:oddVBand="0" w:evenVBand="0" w:oddHBand="1" w:evenHBand="0" w:firstRowFirstColumn="0" w:firstRowLastColumn="0" w:lastRowFirstColumn="0" w:lastRowLastColumn="0"/>
+            </w:pPr>
+            <w:r>
+              <w:t xml:space="preserve">Story Points: </w:t>
+            </w:r>
+            <w:r>
+              <w:t>8</w:t>
+            </w:r>
+            <w:r>
+              <w:tab/>
+              <w:t>Total Hours:</w:t>
+            </w:r>
+          </w:p>
+        </w:tc>
+        <w:tc>
+          <w:tcPr>
+            <w:tcW w:w="1080" w:type="dxa"/>
+          </w:tcPr>
+          <w:p>
+            <w:pPr>
+              <w:cnfStyle w:val="000000100000" w:firstRow="0" w:lastRow="0" w:firstColumn="0" w:lastColumn="0" w:oddVBand="0" w:evenVBand="0" w:oddHBand="1" w:evenHBand="0" w:firstRowFirstColumn="0" w:firstRowLastColumn="0" w:lastRowFirstColumn="0" w:lastRowLastColumn="0"/>
+            </w:pPr>
+          </w:p>
+        </w:tc>
+      </w:tr>
+    </w:tbl>
+    <w:p/>
+    <w:p/>
     <w:sectPr>
       <w:pgSz w:w="11906" w:h="16838"/>
       <w:pgMar w:top="1440" w:right="1440" w:bottom="1440" w:left="1440" w:header="708" w:footer="708" w:gutter="0"/>
@@ -5868,6 +7438,7 @@
         <w:docPartUnique/>
       </w:docPartObj>
     </w:sdtPr>
+    <w:sdtEndPr/>
     <w:sdtContent>
       <w:p>
         <w:pPr>
@@ -7115,7 +8686,7 @@
 </file>
 
 <file path=customXml/itemProps1.xml><?xml version="1.0" encoding="utf-8"?>
-<ds:datastoreItem xmlns:ds="http://schemas.openxmlformats.org/officeDocument/2006/customXml" ds:itemID="{43A870C6-5B4A-42C9-86BA-E32970A17A5F}">
+<ds:datastoreItem xmlns:ds="http://schemas.openxmlformats.org/officeDocument/2006/customXml" ds:itemID="{9BD8535E-01F8-4AB5-BA26-6FFB44DB51C8}">
   <ds:schemaRefs>
     <ds:schemaRef ds:uri="http://schemas.openxmlformats.org/officeDocument/2006/bibliography"/>
   </ds:schemaRefs>

</xml_diff>

<commit_message>
Release and sprint plan updated
</commit_message>
<xml_diff>
--- a/homework/Release and Sprint Plan.docx
+++ b/homework/Release and Sprint Plan.docx
@@ -5640,10 +5640,7 @@
               <w:cnfStyle w:val="000000000000" w:firstRow="0" w:lastRow="0" w:firstColumn="0" w:lastColumn="0" w:oddVBand="0" w:evenVBand="0" w:oddHBand="0" w:evenHBand="0" w:firstRowFirstColumn="0" w:firstRowLastColumn="0" w:lastRowFirstColumn="0" w:lastRowLastColumn="0"/>
             </w:pPr>
             <w:r>
-              <w:t xml:space="preserve">Story Points: </w:t>
-            </w:r>
-            <w:r>
-              <w:t>5</w:t>
+              <w:t>Story Points: 5</w:t>
             </w:r>
             <w:r>
               <w:tab/>
@@ -5848,10 +5845,7 @@
               <w:cnfStyle w:val="000000000000" w:firstRow="0" w:lastRow="0" w:firstColumn="0" w:lastColumn="0" w:oddVBand="0" w:evenVBand="0" w:oddHBand="0" w:evenHBand="0" w:firstRowFirstColumn="0" w:firstRowLastColumn="0" w:lastRowFirstColumn="0" w:lastRowLastColumn="0"/>
             </w:pPr>
             <w:r>
-              <w:t xml:space="preserve">Story Points: </w:t>
-            </w:r>
-            <w:r>
-              <w:t>5</w:t>
+              <w:t>Story Points: 5</w:t>
             </w:r>
             <w:r>
               <w:tab/>
@@ -6520,6 +6514,9 @@
               <w:t xml:space="preserve">Story Points: </w:t>
             </w:r>
             <w:r>
+              <w:t>4</w:t>
+            </w:r>
+            <w:r>
               <w:tab/>
               <w:t>Total Hours:</w:t>
             </w:r>
@@ -6592,6 +6589,8 @@
         </w:rPr>
         <w:t>s</w:t>
       </w:r>
+      <w:bookmarkStart w:id="15" w:name="_GoBack"/>
+      <w:bookmarkEnd w:id="15"/>
     </w:p>
     <w:tbl>
       <w:tblPr>
@@ -6781,6 +6780,9 @@
               <w:t xml:space="preserve">Story Points: </w:t>
             </w:r>
             <w:r>
+              <w:t>1</w:t>
+            </w:r>
+            <w:r>
               <w:tab/>
               <w:t>Total Hours:</w:t>
             </w:r>
@@ -7185,10 +7187,7 @@
               <w:cnfStyle w:val="000000100000" w:firstRow="0" w:lastRow="0" w:firstColumn="0" w:lastColumn="0" w:oddVBand="0" w:evenVBand="0" w:oddHBand="1" w:evenHBand="0" w:firstRowFirstColumn="0" w:firstRowLastColumn="0" w:lastRowFirstColumn="0" w:lastRowLastColumn="0"/>
             </w:pPr>
             <w:r>
-              <w:t xml:space="preserve">Story Points: </w:t>
-            </w:r>
-            <w:r>
-              <w:t>4</w:t>
+              <w:t>Story Points: 4</w:t>
             </w:r>
             <w:r>
               <w:tab/>
@@ -7213,8 +7212,6 @@
       <w:r>
         <w:t>Story 10: Easily Accessible Layout</w:t>
       </w:r>
-      <w:bookmarkStart w:id="15" w:name="_GoBack"/>
-      <w:bookmarkEnd w:id="15"/>
     </w:p>
     <w:tbl>
       <w:tblPr>
@@ -7367,10 +7364,7 @@
               <w:cnfStyle w:val="000000100000" w:firstRow="0" w:lastRow="0" w:firstColumn="0" w:lastColumn="0" w:oddVBand="0" w:evenVBand="0" w:oddHBand="1" w:evenHBand="0" w:firstRowFirstColumn="0" w:firstRowLastColumn="0" w:lastRowFirstColumn="0" w:lastRowLastColumn="0"/>
             </w:pPr>
             <w:r>
-              <w:t xml:space="preserve">Story Points: </w:t>
-            </w:r>
-            <w:r>
-              <w:t>8</w:t>
+              <w:t>Story Points: 8</w:t>
             </w:r>
             <w:r>
               <w:tab/>
@@ -7438,7 +7432,6 @@
         <w:docPartUnique/>
       </w:docPartObj>
     </w:sdtPr>
-    <w:sdtEndPr/>
     <w:sdtContent>
       <w:p>
         <w:pPr>
@@ -7458,7 +7451,7 @@
           <w:rPr>
             <w:noProof/>
           </w:rPr>
-          <w:t>5</w:t>
+          <w:t>6</w:t>
         </w:r>
         <w:r>
           <w:rPr>
@@ -8686,7 +8679,7 @@
 </file>
 
 <file path=customXml/itemProps1.xml><?xml version="1.0" encoding="utf-8"?>
-<ds:datastoreItem xmlns:ds="http://schemas.openxmlformats.org/officeDocument/2006/customXml" ds:itemID="{9BD8535E-01F8-4AB5-BA26-6FFB44DB51C8}">
+<ds:datastoreItem xmlns:ds="http://schemas.openxmlformats.org/officeDocument/2006/customXml" ds:itemID="{7F6C4511-A6D8-4375-AD21-9AB8B7BFD1DE}">
   <ds:schemaRefs>
     <ds:schemaRef ds:uri="http://schemas.openxmlformats.org/officeDocument/2006/bibliography"/>
   </ds:schemaRefs>

</xml_diff>